<commit_message>
updated resume w/ MBO Partners
</commit_message>
<xml_diff>
--- a/Resume-Bas.docx
+++ b/Resume-Bas.docx
@@ -1,6 +1,6 @@
 
 <file path=word/document.xml><?xml version="1.0" encoding="utf-8"?>
-<w:document xmlns:wpc="http://schemas.microsoft.com/office/word/2010/wordprocessingCanvas" xmlns:cx="http://schemas.microsoft.com/office/drawing/2014/chartex" xmlns:cx1="http://schemas.microsoft.com/office/drawing/2015/9/8/chartex" xmlns:cx2="http://schemas.microsoft.com/office/drawing/2015/10/21/chartex" xmlns:cx3="http://schemas.microsoft.com/office/drawing/2016/5/9/chartex" xmlns:cx4="http://schemas.microsoft.com/office/drawing/2016/5/10/chartex" xmlns:cx5="http://schemas.microsoft.com/office/drawing/2016/5/11/chartex" xmlns:cx6="http://schemas.microsoft.com/office/drawing/2016/5/12/chartex" xmlns:cx7="http://schemas.microsoft.com/office/drawing/2016/5/13/chartex" xmlns:cx8="http://schemas.microsoft.com/office/drawing/2016/5/14/chartex" xmlns:mc="http://schemas.openxmlformats.org/markup-compatibility/2006" xmlns:aink="http://schemas.microsoft.com/office/drawing/2016/ink" xmlns:am3d="http://schemas.microsoft.com/office/drawing/2017/model3d" xmlns:o="urn:schemas-microsoft-com:office:office" xmlns:r="http://schemas.openxmlformats.org/officeDocument/2006/relationships" xmlns:m="http://schemas.openxmlformats.org/officeDocument/2006/math" xmlns:v="urn:schemas-microsoft-com:vml" xmlns:wp14="http://schemas.microsoft.com/office/word/2010/wordprocessingDrawing" xmlns:wp="http://schemas.openxmlformats.org/drawingml/2006/wordprocessingDrawing" xmlns:w10="urn:schemas-microsoft-com:office:word" xmlns:w="http://schemas.openxmlformats.org/wordprocessingml/2006/main" xmlns:w14="http://schemas.microsoft.com/office/word/2010/wordml" xmlns:w15="http://schemas.microsoft.com/office/word/2012/wordml" xmlns:w16cex="http://schemas.microsoft.com/office/word/2018/wordml/cex" xmlns:w16cid="http://schemas.microsoft.com/office/word/2016/wordml/cid" xmlns:w16="http://schemas.microsoft.com/office/word/2018/wordml" xmlns:w16sdtdh="http://schemas.microsoft.com/office/word/2020/wordml/sdtdatahash" xmlns:w16se="http://schemas.microsoft.com/office/word/2015/wordml/symex" xmlns:wpg="http://schemas.microsoft.com/office/word/2010/wordprocessingGroup" xmlns:wpi="http://schemas.microsoft.com/office/word/2010/wordprocessingInk" xmlns:wne="http://schemas.microsoft.com/office/word/2006/wordml" xmlns:wps="http://schemas.microsoft.com/office/word/2010/wordprocessingShape" mc:Ignorable="w14 w15 w16se w16cid w16 w16cex w16sdtdh wp14">
+<w:document xmlns:wpc="http://schemas.microsoft.com/office/word/2010/wordprocessingCanvas" xmlns:cx="http://schemas.microsoft.com/office/drawing/2014/chartex" xmlns:cx1="http://schemas.microsoft.com/office/drawing/2015/9/8/chartex" xmlns:cx2="http://schemas.microsoft.com/office/drawing/2015/10/21/chartex" xmlns:cx3="http://schemas.microsoft.com/office/drawing/2016/5/9/chartex" xmlns:cx4="http://schemas.microsoft.com/office/drawing/2016/5/10/chartex" xmlns:cx5="http://schemas.microsoft.com/office/drawing/2016/5/11/chartex" xmlns:cx6="http://schemas.microsoft.com/office/drawing/2016/5/12/chartex" xmlns:cx7="http://schemas.microsoft.com/office/drawing/2016/5/13/chartex" xmlns:cx8="http://schemas.microsoft.com/office/drawing/2016/5/14/chartex" xmlns:mc="http://schemas.openxmlformats.org/markup-compatibility/2006" xmlns:aink="http://schemas.microsoft.com/office/drawing/2016/ink" xmlns:am3d="http://schemas.microsoft.com/office/drawing/2017/model3d" xmlns:o="urn:schemas-microsoft-com:office:office" xmlns:oel="http://schemas.microsoft.com/office/2019/extlst" xmlns:r="http://schemas.openxmlformats.org/officeDocument/2006/relationships" xmlns:m="http://schemas.openxmlformats.org/officeDocument/2006/math" xmlns:v="urn:schemas-microsoft-com:vml" xmlns:wp14="http://schemas.microsoft.com/office/word/2010/wordprocessingDrawing" xmlns:wp="http://schemas.openxmlformats.org/drawingml/2006/wordprocessingDrawing" xmlns:w10="urn:schemas-microsoft-com:office:word" xmlns:w="http://schemas.openxmlformats.org/wordprocessingml/2006/main" xmlns:w14="http://schemas.microsoft.com/office/word/2010/wordml" xmlns:w15="http://schemas.microsoft.com/office/word/2012/wordml" xmlns:w16cex="http://schemas.microsoft.com/office/word/2018/wordml/cex" xmlns:w16cid="http://schemas.microsoft.com/office/word/2016/wordml/cid" xmlns:w16="http://schemas.microsoft.com/office/word/2018/wordml" xmlns:w16du="http://schemas.microsoft.com/office/word/2023/wordml/word16du" xmlns:w16sdtdh="http://schemas.microsoft.com/office/word/2020/wordml/sdtdatahash" xmlns:w16se="http://schemas.microsoft.com/office/word/2015/wordml/symex" xmlns:wpg="http://schemas.microsoft.com/office/word/2010/wordprocessingGroup" xmlns:wpi="http://schemas.microsoft.com/office/word/2010/wordprocessingInk" xmlns:wne="http://schemas.microsoft.com/office/word/2006/wordml" xmlns:wps="http://schemas.microsoft.com/office/word/2010/wordprocessingShape" mc:Ignorable="w14 w15 w16se w16cid w16 w16cex w16sdtdh wp14">
   <w:body>
     <w:p>
       <w:pPr>
@@ -198,8 +198,9 @@
           <w:sz w:val="20"/>
           <w:szCs w:val="20"/>
         </w:rPr>
-        <w:t xml:space="preserve">for each family </w:t>
-      </w:r>
+        <w:t xml:space="preserve">for each </w:t>
+      </w:r>
+      <w:proofErr w:type="gramStart"/>
       <w:r>
         <w:rPr>
           <w:rFonts w:ascii="Arial" w:eastAsia="Arial" w:hAnsi="Arial" w:cs="Arial"/>
@@ -207,7 +208,26 @@
           <w:sz w:val="20"/>
           <w:szCs w:val="20"/>
         </w:rPr>
-        <w:t>with are C#, Angular,</w:t>
+        <w:t xml:space="preserve">family </w:t>
+      </w:r>
+      <w:r>
+        <w:rPr>
+          <w:rFonts w:ascii="Arial" w:eastAsia="Arial" w:hAnsi="Arial" w:cs="Arial"/>
+          <w:color w:val="0E101A"/>
+          <w:sz w:val="20"/>
+          <w:szCs w:val="20"/>
+        </w:rPr>
+        <w:t>with</w:t>
+      </w:r>
+      <w:proofErr w:type="gramEnd"/>
+      <w:r>
+        <w:rPr>
+          <w:rFonts w:ascii="Arial" w:eastAsia="Arial" w:hAnsi="Arial" w:cs="Arial"/>
+          <w:color w:val="0E101A"/>
+          <w:sz w:val="20"/>
+          <w:szCs w:val="20"/>
+        </w:rPr>
+        <w:t xml:space="preserve"> are C#, Angular,</w:t>
       </w:r>
       <w:r>
         <w:rPr>
@@ -458,7 +478,52 @@
           <w:sz w:val="20"/>
           <w:szCs w:val="20"/>
         </w:rPr>
-        <w:t xml:space="preserve">SENIOR DEVELOPER | CHARLES SCHWAB | DENVER, CO </w:t>
+        <w:t>SOLUTIONS ARCHITECT</w:t>
+      </w:r>
+      <w:r>
+        <w:rPr>
+          <w:rFonts w:ascii="Arial" w:eastAsia="Arial" w:hAnsi="Arial" w:cs="Arial"/>
+          <w:b/>
+          <w:sz w:val="20"/>
+          <w:szCs w:val="20"/>
+        </w:rPr>
+        <w:t xml:space="preserve"> </w:t>
+      </w:r>
+      <w:r>
+        <w:rPr>
+          <w:rFonts w:ascii="Arial" w:eastAsia="Arial" w:hAnsi="Arial" w:cs="Arial"/>
+          <w:b/>
+          <w:sz w:val="20"/>
+          <w:szCs w:val="20"/>
+        </w:rPr>
+        <w:t xml:space="preserve">| </w:t>
+      </w:r>
+      <w:r>
+        <w:rPr>
+          <w:rFonts w:ascii="Arial" w:eastAsia="Arial" w:hAnsi="Arial" w:cs="Arial"/>
+          <w:b/>
+          <w:sz w:val="20"/>
+          <w:szCs w:val="20"/>
+        </w:rPr>
+        <w:t>MBO PARTNERS</w:t>
+      </w:r>
+      <w:r>
+        <w:rPr>
+          <w:rFonts w:ascii="Arial" w:eastAsia="Arial" w:hAnsi="Arial" w:cs="Arial"/>
+          <w:b/>
+          <w:sz w:val="20"/>
+          <w:szCs w:val="20"/>
+        </w:rPr>
+        <w:t xml:space="preserve"> </w:t>
+      </w:r>
+      <w:r>
+        <w:rPr>
+          <w:rFonts w:ascii="Arial" w:eastAsia="Arial" w:hAnsi="Arial" w:cs="Arial"/>
+          <w:b/>
+          <w:sz w:val="20"/>
+          <w:szCs w:val="20"/>
+        </w:rPr>
+        <w:t xml:space="preserve">| DENVER, CO </w:t>
       </w:r>
       <w:r>
         <w:rPr>
@@ -468,16 +533,33 @@
           <w:szCs w:val="20"/>
         </w:rPr>
         <w:tab/>
-        <w:t>JUL 202</w:t>
-      </w:r>
-      <w:r>
-        <w:rPr>
-          <w:rFonts w:ascii="Arial" w:eastAsia="Arial" w:hAnsi="Arial" w:cs="Arial"/>
-          <w:b/>
-          <w:sz w:val="20"/>
-          <w:szCs w:val="20"/>
-        </w:rPr>
-        <w:t>0</w:t>
+      </w:r>
+      <w:r>
+        <w:rPr>
+          <w:rFonts w:ascii="Arial" w:eastAsia="Arial" w:hAnsi="Arial" w:cs="Arial"/>
+          <w:b/>
+          <w:sz w:val="20"/>
+          <w:szCs w:val="20"/>
+        </w:rPr>
+        <w:t>JAN</w:t>
+      </w:r>
+      <w:r>
+        <w:rPr>
+          <w:rFonts w:ascii="Arial" w:eastAsia="Arial" w:hAnsi="Arial" w:cs="Arial"/>
+          <w:b/>
+          <w:sz w:val="20"/>
+          <w:szCs w:val="20"/>
+        </w:rPr>
+        <w:t xml:space="preserve"> 202</w:t>
+      </w:r>
+      <w:r>
+        <w:rPr>
+          <w:rFonts w:ascii="Arial" w:eastAsia="Arial" w:hAnsi="Arial" w:cs="Arial"/>
+          <w:b/>
+          <w:sz w:val="20"/>
+          <w:szCs w:val="20"/>
+        </w:rPr>
+        <w:t>2</w:t>
       </w:r>
       <w:r>
         <w:rPr>
@@ -496,7 +578,7 @@
           <w:sz w:val="20"/>
           <w:szCs w:val="20"/>
         </w:rPr>
-        <w:t>CURRENT</w:t>
+        <w:t>Current</w:t>
       </w:r>
     </w:p>
     <w:p>
@@ -542,7 +624,7 @@
           <w:sz w:val="20"/>
           <w:szCs w:val="20"/>
         </w:rPr>
-        <w:t>Assisted in maintenance and enhancements of the intelligent portfolio product. Prototyped new technology that provided visibility into the service mesh by taking machine-oriented data and presenting it in a human-centric fashion. I developed this proof of concept with C#, Blazor, Docker, and Kafka. Advised the lower environment strategy and prototyping new technologies to improve testing outcomes.</w:t>
+        <w:t>Joined an existing multi-year project to lead the design and implementation of custom software to connect the off-the-shelf platforms and systems. My core focus is to build a maintainable system with a focus on traceability of data and activities to reduce the cost of ownership of the custom technical components. As an interface between the business and technical parts of the company, I help each understand their partners' perspectives and help navigate tradeoff decisions.</w:t>
       </w:r>
     </w:p>
     <w:p>
@@ -592,7 +674,7 @@
           <w:sz w:val="20"/>
           <w:szCs w:val="20"/>
         </w:rPr>
-        <w:t>FOUNDER | POSSUM LABS | DENVER, CO</w:t>
+        <w:t xml:space="preserve">SENIOR DEVELOPER | CHARLES SCHWAB | DENVER, CO </w:t>
       </w:r>
       <w:r>
         <w:rPr>
@@ -602,7 +684,16 @@
           <w:szCs w:val="20"/>
         </w:rPr>
         <w:tab/>
-        <w:t>JAN 2018</w:t>
+        <w:t>JUL 202</w:t>
+      </w:r>
+      <w:r>
+        <w:rPr>
+          <w:rFonts w:ascii="Arial" w:eastAsia="Arial" w:hAnsi="Arial" w:cs="Arial"/>
+          <w:b/>
+          <w:sz w:val="20"/>
+          <w:szCs w:val="20"/>
+        </w:rPr>
+        <w:t>0</w:t>
       </w:r>
       <w:r>
         <w:rPr>
@@ -621,16 +712,7 @@
           <w:sz w:val="20"/>
           <w:szCs w:val="20"/>
         </w:rPr>
-        <w:t>APR 202</w:t>
-      </w:r>
-      <w:r>
-        <w:rPr>
-          <w:rFonts w:ascii="Arial" w:eastAsia="Arial" w:hAnsi="Arial" w:cs="Arial"/>
-          <w:b/>
-          <w:sz w:val="20"/>
-          <w:szCs w:val="20"/>
-        </w:rPr>
-        <w:t>0</w:t>
+        <w:t>JAN 2022</w:t>
       </w:r>
     </w:p>
     <w:p>
@@ -644,6 +726,7 @@
         </w:pBdr>
         <w:rPr>
           <w:rFonts w:ascii="Arial" w:eastAsia="Arial" w:hAnsi="Arial" w:cs="Arial"/>
+          <w:color w:val="000000"/>
           <w:sz w:val="20"/>
           <w:szCs w:val="20"/>
         </w:rPr>
@@ -658,53 +741,16 @@
           <w:right w:val="nil"/>
           <w:between w:val="nil"/>
         </w:pBdr>
-        <w:rPr>
-          <w:rFonts w:ascii="Arial" w:eastAsia="Arial" w:hAnsi="Arial" w:cs="Arial"/>
-          <w:sz w:val="20"/>
-          <w:szCs w:val="20"/>
-        </w:rPr>
-      </w:pPr>
-      <w:r>
-        <w:rPr>
-          <w:rFonts w:ascii="Arial" w:eastAsia="Arial" w:hAnsi="Arial" w:cs="Arial"/>
-          <w:sz w:val="20"/>
-          <w:szCs w:val="20"/>
-        </w:rPr>
-        <w:t xml:space="preserve">In 2018, the consulting company </w:t>
-      </w:r>
-      <w:r>
-        <w:rPr>
-          <w:rFonts w:ascii="Arial" w:eastAsia="Arial" w:hAnsi="Arial" w:cs="Arial"/>
-          <w:sz w:val="20"/>
-          <w:szCs w:val="20"/>
-        </w:rPr>
-        <w:t>transformed into a product company</w:t>
-      </w:r>
-      <w:r>
-        <w:rPr>
-          <w:rFonts w:ascii="Arial" w:eastAsia="Arial" w:hAnsi="Arial" w:cs="Arial"/>
-          <w:sz w:val="20"/>
-          <w:szCs w:val="20"/>
-        </w:rPr>
-        <w:t>. We then developed and built</w:t>
-      </w:r>
-      <w:r>
+        <w:tabs>
+          <w:tab w:val="right" w:pos="9360"/>
+        </w:tabs>
         <w:rPr>
           <w:rFonts w:ascii="Arial" w:eastAsia="Arial" w:hAnsi="Arial" w:cs="Arial"/>
           <w:color w:val="000000"/>
           <w:sz w:val="20"/>
           <w:szCs w:val="20"/>
         </w:rPr>
-        <w:t xml:space="preserve"> a user-friendly web app for organizations’ business experts to describe desired outcomes for software in customizable </w:t>
-      </w:r>
-      <w:r>
-        <w:rPr>
-          <w:rFonts w:ascii="Arial" w:eastAsia="Arial" w:hAnsi="Arial" w:cs="Arial"/>
-          <w:sz w:val="20"/>
-          <w:szCs w:val="20"/>
-        </w:rPr>
-        <w:t>domain-specific</w:t>
-      </w:r>
+      </w:pPr>
       <w:r>
         <w:rPr>
           <w:rFonts w:ascii="Arial" w:eastAsia="Arial" w:hAnsi="Arial" w:cs="Arial"/>
@@ -712,143 +758,7 @@
           <w:sz w:val="20"/>
           <w:szCs w:val="20"/>
         </w:rPr>
-        <w:t xml:space="preserve"> languages. </w:t>
-      </w:r>
-      <w:r>
-        <w:rPr>
-          <w:rFonts w:ascii="Arial" w:eastAsia="Arial" w:hAnsi="Arial" w:cs="Arial"/>
-          <w:sz w:val="20"/>
-          <w:szCs w:val="20"/>
-        </w:rPr>
-        <w:t xml:space="preserve">Although the business shut down it offered me an opportunity to </w:t>
-      </w:r>
-      <w:r>
-        <w:rPr>
-          <w:rFonts w:ascii="Arial" w:eastAsia="Arial" w:hAnsi="Arial" w:cs="Arial"/>
-          <w:sz w:val="20"/>
-          <w:szCs w:val="20"/>
-        </w:rPr>
-        <w:t>not only</w:t>
-      </w:r>
-      <w:r>
-        <w:rPr>
-          <w:rFonts w:ascii="Arial" w:eastAsia="Arial" w:hAnsi="Arial" w:cs="Arial"/>
-          <w:sz w:val="20"/>
-          <w:szCs w:val="20"/>
-        </w:rPr>
-        <w:t xml:space="preserve"> develop and architect </w:t>
-      </w:r>
-      <w:r>
-        <w:rPr>
-          <w:rFonts w:ascii="Arial" w:eastAsia="Arial" w:hAnsi="Arial" w:cs="Arial"/>
-          <w:sz w:val="20"/>
-          <w:szCs w:val="20"/>
-        </w:rPr>
-        <w:t>but also</w:t>
-      </w:r>
-      <w:r>
-        <w:rPr>
-          <w:rFonts w:ascii="Arial" w:eastAsia="Arial" w:hAnsi="Arial" w:cs="Arial"/>
-          <w:sz w:val="20"/>
-          <w:szCs w:val="20"/>
-        </w:rPr>
-        <w:t xml:space="preserve"> run a business, </w:t>
-      </w:r>
-      <w:r>
-        <w:rPr>
-          <w:rFonts w:ascii="Arial" w:eastAsia="Arial" w:hAnsi="Arial" w:cs="Arial"/>
-          <w:sz w:val="20"/>
-          <w:szCs w:val="20"/>
-        </w:rPr>
-        <w:t>build,</w:t>
-      </w:r>
-      <w:r>
-        <w:rPr>
-          <w:rFonts w:ascii="Arial" w:eastAsia="Arial" w:hAnsi="Arial" w:cs="Arial"/>
-          <w:sz w:val="20"/>
-          <w:szCs w:val="20"/>
-        </w:rPr>
-        <w:t xml:space="preserve"> and mentor a team,</w:t>
-      </w:r>
-      <w:r>
-        <w:rPr>
-          <w:rFonts w:ascii="Arial" w:eastAsia="Arial" w:hAnsi="Arial" w:cs="Arial"/>
-          <w:sz w:val="20"/>
-          <w:szCs w:val="20"/>
-        </w:rPr>
-        <w:t xml:space="preserve"> and</w:t>
-      </w:r>
-      <w:r>
-        <w:rPr>
-          <w:rFonts w:ascii="Arial" w:eastAsia="Arial" w:hAnsi="Arial" w:cs="Arial"/>
-          <w:sz w:val="20"/>
-          <w:szCs w:val="20"/>
-        </w:rPr>
-        <w:t xml:space="preserve"> work with customers</w:t>
-      </w:r>
-      <w:r>
-        <w:rPr>
-          <w:rFonts w:ascii="Arial" w:eastAsia="Arial" w:hAnsi="Arial" w:cs="Arial"/>
-          <w:sz w:val="20"/>
-          <w:szCs w:val="20"/>
-        </w:rPr>
-        <w:t>.</w:t>
-      </w:r>
-      <w:r>
-        <w:rPr>
-          <w:rFonts w:ascii="Arial" w:eastAsia="Arial" w:hAnsi="Arial" w:cs="Arial"/>
-          <w:sz w:val="20"/>
-          <w:szCs w:val="20"/>
-        </w:rPr>
-        <w:t xml:space="preserve"> </w:t>
-      </w:r>
-      <w:r>
-        <w:rPr>
-          <w:rFonts w:ascii="Arial" w:eastAsia="Arial" w:hAnsi="Arial" w:cs="Arial"/>
-          <w:sz w:val="20"/>
-          <w:szCs w:val="20"/>
-        </w:rPr>
-        <w:t xml:space="preserve">During my time learning how to run a business I </w:t>
-      </w:r>
-      <w:r>
-        <w:rPr>
-          <w:rFonts w:ascii="Arial" w:eastAsia="Arial" w:hAnsi="Arial" w:cs="Arial"/>
-          <w:sz w:val="20"/>
-          <w:szCs w:val="20"/>
-        </w:rPr>
-        <w:t>architect</w:t>
-      </w:r>
-      <w:r>
-        <w:rPr>
-          <w:rFonts w:ascii="Arial" w:eastAsia="Arial" w:hAnsi="Arial" w:cs="Arial"/>
-          <w:sz w:val="20"/>
-          <w:szCs w:val="20"/>
-        </w:rPr>
-        <w:t>ed</w:t>
-      </w:r>
-      <w:r>
-        <w:rPr>
-          <w:rFonts w:ascii="Arial" w:eastAsia="Arial" w:hAnsi="Arial" w:cs="Arial"/>
-          <w:sz w:val="20"/>
-          <w:szCs w:val="20"/>
-        </w:rPr>
-        <w:t xml:space="preserve"> and develop</w:t>
-      </w:r>
-      <w:r>
-        <w:rPr>
-          <w:rFonts w:ascii="Arial" w:eastAsia="Arial" w:hAnsi="Arial" w:cs="Arial"/>
-          <w:sz w:val="20"/>
-          <w:szCs w:val="20"/>
-        </w:rPr>
-        <w:t>ed</w:t>
-      </w:r>
-      <w:r>
-        <w:rPr>
-          <w:rFonts w:ascii="Arial" w:eastAsia="Arial" w:hAnsi="Arial" w:cs="Arial"/>
-          <w:sz w:val="20"/>
-          <w:szCs w:val="20"/>
-        </w:rPr>
-        <w:t xml:space="preserve"> not just the software but also the way software was written. </w:t>
+        <w:t>Assisted in maintenance and enhancements of the intelligent portfolio product. Prototyped new technology that provided visibility into the service mesh by taking machine-oriented data and presenting it in a human-centric fashion. I developed this proof of concept with C#, Blazor, Docker, and Kafka. Advised the lower environment strategy and prototyping new technologies to improve testing outcomes.</w:t>
       </w:r>
     </w:p>
     <w:p>
@@ -860,8 +770,12 @@
           <w:right w:val="nil"/>
           <w:between w:val="nil"/>
         </w:pBdr>
-        <w:rPr>
-          <w:rFonts w:ascii="Arial" w:eastAsia="Arial" w:hAnsi="Arial" w:cs="Arial"/>
+        <w:tabs>
+          <w:tab w:val="right" w:pos="9360"/>
+        </w:tabs>
+        <w:rPr>
+          <w:rFonts w:ascii="Arial" w:eastAsia="Arial" w:hAnsi="Arial" w:cs="Arial"/>
+          <w:b/>
           <w:sz w:val="20"/>
           <w:szCs w:val="20"/>
         </w:rPr>
@@ -876,92 +790,63 @@
           <w:right w:val="nil"/>
           <w:between w:val="nil"/>
         </w:pBdr>
+        <w:tabs>
+          <w:tab w:val="right" w:pos="9360"/>
+        </w:tabs>
         <w:rPr>
           <w:rFonts w:ascii="Arial" w:eastAsia="Arial" w:hAnsi="Arial" w:cs="Arial"/>
           <w:color w:val="000000"/>
           <w:sz w:val="20"/>
           <w:szCs w:val="20"/>
-        </w:rPr>
-      </w:pPr>
-      <w:r>
-        <w:rPr>
-          <w:rFonts w:ascii="Arial" w:eastAsia="Arial" w:hAnsi="Arial" w:cs="Arial"/>
-          <w:sz w:val="20"/>
-          <w:szCs w:val="20"/>
-        </w:rPr>
-        <w:t xml:space="preserve">The architecture, development, and deployment were created with the budget in mind. Azure was the hosting platform of choice but to allow future flexibility a Kubernetes hosting strategy was chosen. Every operation in Azure was scripted to allow for environments to be provisioned as needed. The backend was written in C# </w:t>
-      </w:r>
-      <w:r>
-        <w:rPr>
-          <w:rFonts w:ascii="Arial" w:eastAsia="Arial" w:hAnsi="Arial" w:cs="Arial"/>
-          <w:sz w:val="20"/>
-          <w:szCs w:val="20"/>
-        </w:rPr>
-        <w:t>with</w:t>
-      </w:r>
-      <w:r>
-        <w:rPr>
-          <w:rFonts w:ascii="Arial" w:eastAsia="Arial" w:hAnsi="Arial" w:cs="Arial"/>
-          <w:sz w:val="20"/>
-          <w:szCs w:val="20"/>
-        </w:rPr>
-        <w:t xml:space="preserve"> a focus on clear and consistent naming to help onboard resources</w:t>
-      </w:r>
-      <w:r>
-        <w:rPr>
-          <w:rFonts w:ascii="Arial" w:eastAsia="Arial" w:hAnsi="Arial" w:cs="Arial"/>
-          <w:sz w:val="20"/>
-          <w:szCs w:val="20"/>
-        </w:rPr>
-        <w:t xml:space="preserve">, and leverage code generation for the front-end </w:t>
-      </w:r>
-      <w:r>
-        <w:rPr>
-          <w:rFonts w:ascii="Arial" w:eastAsia="Arial" w:hAnsi="Arial" w:cs="Arial"/>
-          <w:sz w:val="20"/>
-          <w:szCs w:val="20"/>
-        </w:rPr>
-        <w:t>development</w:t>
-      </w:r>
-      <w:r>
-        <w:rPr>
-          <w:rFonts w:ascii="Arial" w:eastAsia="Arial" w:hAnsi="Arial" w:cs="Arial"/>
-          <w:sz w:val="20"/>
-          <w:szCs w:val="20"/>
-        </w:rPr>
-        <w:t xml:space="preserve">. The </w:t>
-      </w:r>
-      <w:r>
-        <w:rPr>
-          <w:rFonts w:ascii="Arial" w:eastAsia="Arial" w:hAnsi="Arial" w:cs="Arial"/>
-          <w:sz w:val="20"/>
-          <w:szCs w:val="20"/>
-        </w:rPr>
-        <w:t>f</w:t>
-      </w:r>
-      <w:r>
-        <w:rPr>
-          <w:rFonts w:ascii="Arial" w:eastAsia="Arial" w:hAnsi="Arial" w:cs="Arial"/>
-          <w:sz w:val="20"/>
-          <w:szCs w:val="20"/>
-        </w:rPr>
-        <w:t>ront</w:t>
-      </w:r>
-      <w:r>
-        <w:rPr>
-          <w:rFonts w:ascii="Arial" w:eastAsia="Arial" w:hAnsi="Arial" w:cs="Arial"/>
-          <w:sz w:val="20"/>
-          <w:szCs w:val="20"/>
-        </w:rPr>
-        <w:t>-</w:t>
-      </w:r>
-      <w:r>
-        <w:rPr>
-          <w:rFonts w:ascii="Arial" w:eastAsia="Arial" w:hAnsi="Arial" w:cs="Arial"/>
-          <w:sz w:val="20"/>
-          <w:szCs w:val="20"/>
-        </w:rPr>
-        <w:t xml:space="preserve">end was written in angular, although a heavy weight solution it allowed for small components to be worked on by junior resources. Although Angular is complex, making changes to a single component is not intimidating and allows junior resources to build proficiency and confidence, peeling back the layers as they advanced. </w:t>
+          <w:highlight w:val="white"/>
+        </w:rPr>
+      </w:pPr>
+      <w:r>
+        <w:rPr>
+          <w:rFonts w:ascii="Arial" w:eastAsia="Arial" w:hAnsi="Arial" w:cs="Arial"/>
+          <w:b/>
+          <w:sz w:val="20"/>
+          <w:szCs w:val="20"/>
+        </w:rPr>
+        <w:t>FOUNDER | POSSUM LABS | DENVER, CO</w:t>
+      </w:r>
+      <w:r>
+        <w:rPr>
+          <w:rFonts w:ascii="Arial" w:eastAsia="Arial" w:hAnsi="Arial" w:cs="Arial"/>
+          <w:b/>
+          <w:sz w:val="20"/>
+          <w:szCs w:val="20"/>
+        </w:rPr>
+        <w:tab/>
+        <w:t>JAN 2018</w:t>
+      </w:r>
+      <w:r>
+        <w:rPr>
+          <w:rFonts w:ascii="Arial" w:eastAsia="Arial" w:hAnsi="Arial" w:cs="Arial"/>
+          <w:b/>
+          <w:sz w:val="20"/>
+          <w:szCs w:val="20"/>
+          <w:highlight w:val="white"/>
+        </w:rPr>
+        <w:t xml:space="preserve"> – </w:t>
+      </w:r>
+      <w:r>
+        <w:rPr>
+          <w:rFonts w:ascii="Arial" w:eastAsia="Arial" w:hAnsi="Arial" w:cs="Arial"/>
+          <w:b/>
+          <w:sz w:val="20"/>
+          <w:szCs w:val="20"/>
+        </w:rPr>
+        <w:t>APR 202</w:t>
+      </w:r>
+      <w:r>
+        <w:rPr>
+          <w:rFonts w:ascii="Arial" w:eastAsia="Arial" w:hAnsi="Arial" w:cs="Arial"/>
+          <w:b/>
+          <w:sz w:val="20"/>
+          <w:szCs w:val="20"/>
+        </w:rPr>
+        <w:t>0</w:t>
       </w:r>
     </w:p>
     <w:p>
@@ -989,42 +874,198 @@
           <w:right w:val="nil"/>
           <w:between w:val="nil"/>
         </w:pBdr>
-        <w:ind w:left="180" w:hanging="180"/>
-        <w:rPr>
-          <w:rFonts w:ascii="Arial" w:eastAsia="Arial" w:hAnsi="Arial" w:cs="Arial"/>
-          <w:sz w:val="20"/>
-          <w:szCs w:val="20"/>
-        </w:rPr>
-      </w:pPr>
-      <w:r>
-        <w:rPr>
-          <w:rFonts w:ascii="Arial" w:eastAsia="Arial" w:hAnsi="Arial" w:cs="Arial"/>
-          <w:sz w:val="20"/>
-          <w:szCs w:val="20"/>
-          <w:highlight w:val="white"/>
-        </w:rPr>
-        <w:t>• GitHub</w:t>
-      </w:r>
-      <w:r>
-        <w:rPr>
-          <w:rFonts w:ascii="Arial" w:eastAsia="Arial" w:hAnsi="Arial" w:cs="Arial"/>
-          <w:sz w:val="20"/>
-          <w:szCs w:val="20"/>
-        </w:rPr>
-        <w:t xml:space="preserve">: </w:t>
-      </w:r>
-      <w:hyperlink r:id="rId7">
-        <w:r>
-          <w:rPr>
-            <w:rFonts w:ascii="Arial" w:eastAsia="Arial" w:hAnsi="Arial" w:cs="Arial"/>
-            <w:color w:val="1155CC"/>
-            <w:sz w:val="20"/>
-            <w:szCs w:val="20"/>
-            <w:u w:val="single"/>
-          </w:rPr>
-          <w:t>https://github.com/Possum-Labs</w:t>
-        </w:r>
-      </w:hyperlink>
+        <w:rPr>
+          <w:rFonts w:ascii="Arial" w:eastAsia="Arial" w:hAnsi="Arial" w:cs="Arial"/>
+          <w:sz w:val="20"/>
+          <w:szCs w:val="20"/>
+        </w:rPr>
+      </w:pPr>
+      <w:r>
+        <w:rPr>
+          <w:rFonts w:ascii="Arial" w:eastAsia="Arial" w:hAnsi="Arial" w:cs="Arial"/>
+          <w:sz w:val="20"/>
+          <w:szCs w:val="20"/>
+        </w:rPr>
+        <w:t xml:space="preserve">In 2018, the consulting company </w:t>
+      </w:r>
+      <w:r>
+        <w:rPr>
+          <w:rFonts w:ascii="Arial" w:eastAsia="Arial" w:hAnsi="Arial" w:cs="Arial"/>
+          <w:sz w:val="20"/>
+          <w:szCs w:val="20"/>
+        </w:rPr>
+        <w:t>transformed into a product company</w:t>
+      </w:r>
+      <w:r>
+        <w:rPr>
+          <w:rFonts w:ascii="Arial" w:eastAsia="Arial" w:hAnsi="Arial" w:cs="Arial"/>
+          <w:sz w:val="20"/>
+          <w:szCs w:val="20"/>
+        </w:rPr>
+        <w:t>. We then developed and built</w:t>
+      </w:r>
+      <w:r>
+        <w:rPr>
+          <w:rFonts w:ascii="Arial" w:eastAsia="Arial" w:hAnsi="Arial" w:cs="Arial"/>
+          <w:color w:val="000000"/>
+          <w:sz w:val="20"/>
+          <w:szCs w:val="20"/>
+        </w:rPr>
+        <w:t xml:space="preserve"> a user-friendly web app for organizations’ business experts to describe desired outcomes for software in customizable </w:t>
+      </w:r>
+      <w:r>
+        <w:rPr>
+          <w:rFonts w:ascii="Arial" w:eastAsia="Arial" w:hAnsi="Arial" w:cs="Arial"/>
+          <w:sz w:val="20"/>
+          <w:szCs w:val="20"/>
+        </w:rPr>
+        <w:t>domain-specific</w:t>
+      </w:r>
+      <w:r>
+        <w:rPr>
+          <w:rFonts w:ascii="Arial" w:eastAsia="Arial" w:hAnsi="Arial" w:cs="Arial"/>
+          <w:color w:val="000000"/>
+          <w:sz w:val="20"/>
+          <w:szCs w:val="20"/>
+        </w:rPr>
+        <w:t xml:space="preserve"> languages. </w:t>
+      </w:r>
+      <w:r>
+        <w:rPr>
+          <w:rFonts w:ascii="Arial" w:eastAsia="Arial" w:hAnsi="Arial" w:cs="Arial"/>
+          <w:sz w:val="20"/>
+          <w:szCs w:val="20"/>
+        </w:rPr>
+        <w:t xml:space="preserve">Although the business shut down it offered me an opportunity to </w:t>
+      </w:r>
+      <w:r>
+        <w:rPr>
+          <w:rFonts w:ascii="Arial" w:eastAsia="Arial" w:hAnsi="Arial" w:cs="Arial"/>
+          <w:sz w:val="20"/>
+          <w:szCs w:val="20"/>
+        </w:rPr>
+        <w:t>not only</w:t>
+      </w:r>
+      <w:r>
+        <w:rPr>
+          <w:rFonts w:ascii="Arial" w:eastAsia="Arial" w:hAnsi="Arial" w:cs="Arial"/>
+          <w:sz w:val="20"/>
+          <w:szCs w:val="20"/>
+        </w:rPr>
+        <w:t xml:space="preserve"> develop and architect </w:t>
+      </w:r>
+      <w:r>
+        <w:rPr>
+          <w:rFonts w:ascii="Arial" w:eastAsia="Arial" w:hAnsi="Arial" w:cs="Arial"/>
+          <w:sz w:val="20"/>
+          <w:szCs w:val="20"/>
+        </w:rPr>
+        <w:t>but also</w:t>
+      </w:r>
+      <w:r>
+        <w:rPr>
+          <w:rFonts w:ascii="Arial" w:eastAsia="Arial" w:hAnsi="Arial" w:cs="Arial"/>
+          <w:sz w:val="20"/>
+          <w:szCs w:val="20"/>
+        </w:rPr>
+        <w:t xml:space="preserve"> run a business, </w:t>
+      </w:r>
+      <w:r>
+        <w:rPr>
+          <w:rFonts w:ascii="Arial" w:eastAsia="Arial" w:hAnsi="Arial" w:cs="Arial"/>
+          <w:sz w:val="20"/>
+          <w:szCs w:val="20"/>
+        </w:rPr>
+        <w:t>build,</w:t>
+      </w:r>
+      <w:r>
+        <w:rPr>
+          <w:rFonts w:ascii="Arial" w:eastAsia="Arial" w:hAnsi="Arial" w:cs="Arial"/>
+          <w:sz w:val="20"/>
+          <w:szCs w:val="20"/>
+        </w:rPr>
+        <w:t xml:space="preserve"> and mentor a team,</w:t>
+      </w:r>
+      <w:r>
+        <w:rPr>
+          <w:rFonts w:ascii="Arial" w:eastAsia="Arial" w:hAnsi="Arial" w:cs="Arial"/>
+          <w:sz w:val="20"/>
+          <w:szCs w:val="20"/>
+        </w:rPr>
+        <w:t xml:space="preserve"> and</w:t>
+      </w:r>
+      <w:r>
+        <w:rPr>
+          <w:rFonts w:ascii="Arial" w:eastAsia="Arial" w:hAnsi="Arial" w:cs="Arial"/>
+          <w:sz w:val="20"/>
+          <w:szCs w:val="20"/>
+        </w:rPr>
+        <w:t xml:space="preserve"> work with customers</w:t>
+      </w:r>
+      <w:r>
+        <w:rPr>
+          <w:rFonts w:ascii="Arial" w:eastAsia="Arial" w:hAnsi="Arial" w:cs="Arial"/>
+          <w:sz w:val="20"/>
+          <w:szCs w:val="20"/>
+        </w:rPr>
+        <w:t>.</w:t>
+      </w:r>
+      <w:r>
+        <w:rPr>
+          <w:rFonts w:ascii="Arial" w:eastAsia="Arial" w:hAnsi="Arial" w:cs="Arial"/>
+          <w:sz w:val="20"/>
+          <w:szCs w:val="20"/>
+        </w:rPr>
+        <w:t xml:space="preserve"> </w:t>
+      </w:r>
+      <w:r>
+        <w:rPr>
+          <w:rFonts w:ascii="Arial" w:eastAsia="Arial" w:hAnsi="Arial" w:cs="Arial"/>
+          <w:sz w:val="20"/>
+          <w:szCs w:val="20"/>
+        </w:rPr>
+        <w:t xml:space="preserve">During my time learning how to run a business I </w:t>
+      </w:r>
+      <w:r>
+        <w:rPr>
+          <w:rFonts w:ascii="Arial" w:eastAsia="Arial" w:hAnsi="Arial" w:cs="Arial"/>
+          <w:sz w:val="20"/>
+          <w:szCs w:val="20"/>
+        </w:rPr>
+        <w:t>architect</w:t>
+      </w:r>
+      <w:r>
+        <w:rPr>
+          <w:rFonts w:ascii="Arial" w:eastAsia="Arial" w:hAnsi="Arial" w:cs="Arial"/>
+          <w:sz w:val="20"/>
+          <w:szCs w:val="20"/>
+        </w:rPr>
+        <w:t>ed</w:t>
+      </w:r>
+      <w:r>
+        <w:rPr>
+          <w:rFonts w:ascii="Arial" w:eastAsia="Arial" w:hAnsi="Arial" w:cs="Arial"/>
+          <w:sz w:val="20"/>
+          <w:szCs w:val="20"/>
+        </w:rPr>
+        <w:t xml:space="preserve"> and develop</w:t>
+      </w:r>
+      <w:r>
+        <w:rPr>
+          <w:rFonts w:ascii="Arial" w:eastAsia="Arial" w:hAnsi="Arial" w:cs="Arial"/>
+          <w:sz w:val="20"/>
+          <w:szCs w:val="20"/>
+        </w:rPr>
+        <w:t>ed</w:t>
+      </w:r>
+      <w:r>
+        <w:rPr>
+          <w:rFonts w:ascii="Arial" w:eastAsia="Arial" w:hAnsi="Arial" w:cs="Arial"/>
+          <w:sz w:val="20"/>
+          <w:szCs w:val="20"/>
+        </w:rPr>
+        <w:t xml:space="preserve"> not just the software but also the way software was written. </w:t>
+      </w:r>
     </w:p>
     <w:p>
       <w:pPr>
@@ -1037,20 +1078,10 @@
         </w:pBdr>
         <w:rPr>
           <w:rFonts w:ascii="Arial" w:eastAsia="Arial" w:hAnsi="Arial" w:cs="Arial"/>
-          <w:color w:val="000000"/>
-          <w:sz w:val="20"/>
-          <w:szCs w:val="20"/>
-        </w:rPr>
-      </w:pPr>
-      <w:r>
-        <w:rPr>
-          <w:rFonts w:ascii="Arial" w:eastAsia="Arial" w:hAnsi="Arial" w:cs="Arial"/>
-          <w:color w:val="000000"/>
-          <w:sz w:val="20"/>
-          <w:szCs w:val="20"/>
-        </w:rPr>
-        <w:t xml:space="preserve"> </w:t>
-      </w:r>
+          <w:sz w:val="20"/>
+          <w:szCs w:val="20"/>
+        </w:rPr>
+      </w:pPr>
     </w:p>
     <w:p>
       <w:pPr>
@@ -1063,7 +1094,6 @@
         </w:pBdr>
         <w:rPr>
           <w:rFonts w:ascii="Arial" w:eastAsia="Arial" w:hAnsi="Arial" w:cs="Arial"/>
-          <w:i/>
           <w:color w:val="000000"/>
           <w:sz w:val="20"/>
           <w:szCs w:val="20"/>
@@ -1072,61 +1102,100 @@
       <w:r>
         <w:rPr>
           <w:rFonts w:ascii="Arial" w:eastAsia="Arial" w:hAnsi="Arial" w:cs="Arial"/>
-          <w:i/>
-          <w:sz w:val="20"/>
-          <w:szCs w:val="20"/>
-        </w:rPr>
-        <w:t>S</w:t>
-      </w:r>
-      <w:r>
-        <w:rPr>
-          <w:rFonts w:ascii="Arial" w:eastAsia="Arial" w:hAnsi="Arial" w:cs="Arial"/>
-          <w:i/>
-          <w:color w:val="000000"/>
-          <w:sz w:val="20"/>
-          <w:szCs w:val="20"/>
-        </w:rPr>
-        <w:t>ome</w:t>
-      </w:r>
-      <w:r>
-        <w:rPr>
-          <w:rFonts w:ascii="Arial" w:eastAsia="Arial" w:hAnsi="Arial" w:cs="Arial"/>
-          <w:i/>
-          <w:sz w:val="20"/>
-          <w:szCs w:val="20"/>
-        </w:rPr>
-        <w:t xml:space="preserve"> </w:t>
-      </w:r>
-      <w:r>
-        <w:rPr>
-          <w:rFonts w:ascii="Arial" w:eastAsia="Arial" w:hAnsi="Arial" w:cs="Arial"/>
-          <w:i/>
-          <w:color w:val="000000"/>
-          <w:sz w:val="20"/>
-          <w:szCs w:val="20"/>
-        </w:rPr>
-        <w:t xml:space="preserve">aspects of the product live on as open-source packages.  </w:t>
-      </w:r>
-    </w:p>
-    <w:p>
-      <w:pPr>
-        <w:rPr>
-          <w:rFonts w:ascii="Arial" w:eastAsia="Arial" w:hAnsi="Arial" w:cs="Arial"/>
-          <w:i/>
-          <w:color w:val="000000"/>
-          <w:sz w:val="20"/>
-          <w:szCs w:val="20"/>
-        </w:rPr>
-      </w:pPr>
-      <w:r>
-        <w:rPr>
-          <w:rFonts w:ascii="Arial" w:eastAsia="Arial" w:hAnsi="Arial" w:cs="Arial"/>
-          <w:i/>
-          <w:color w:val="000000"/>
-          <w:sz w:val="20"/>
-          <w:szCs w:val="20"/>
-        </w:rPr>
-        <w:br w:type="page"/>
+          <w:sz w:val="20"/>
+          <w:szCs w:val="20"/>
+        </w:rPr>
+        <w:t xml:space="preserve">The architecture, development, and deployment were created with the budget in mind. Azure was the hosting platform of choice but to allow future flexibility a Kubernetes hosting strategy was chosen. Every operation in Azure was scripted to allow for environments to be provisioned as needed. The backend was written in C# </w:t>
+      </w:r>
+      <w:r>
+        <w:rPr>
+          <w:rFonts w:ascii="Arial" w:eastAsia="Arial" w:hAnsi="Arial" w:cs="Arial"/>
+          <w:sz w:val="20"/>
+          <w:szCs w:val="20"/>
+        </w:rPr>
+        <w:t>with</w:t>
+      </w:r>
+      <w:r>
+        <w:rPr>
+          <w:rFonts w:ascii="Arial" w:eastAsia="Arial" w:hAnsi="Arial" w:cs="Arial"/>
+          <w:sz w:val="20"/>
+          <w:szCs w:val="20"/>
+        </w:rPr>
+        <w:t xml:space="preserve"> a focus on clear and consistent naming to help onboard resources</w:t>
+      </w:r>
+      <w:r>
+        <w:rPr>
+          <w:rFonts w:ascii="Arial" w:eastAsia="Arial" w:hAnsi="Arial" w:cs="Arial"/>
+          <w:sz w:val="20"/>
+          <w:szCs w:val="20"/>
+        </w:rPr>
+        <w:t xml:space="preserve">, and leverage code generation for the front-end </w:t>
+      </w:r>
+      <w:r>
+        <w:rPr>
+          <w:rFonts w:ascii="Arial" w:eastAsia="Arial" w:hAnsi="Arial" w:cs="Arial"/>
+          <w:sz w:val="20"/>
+          <w:szCs w:val="20"/>
+        </w:rPr>
+        <w:t>development</w:t>
+      </w:r>
+      <w:r>
+        <w:rPr>
+          <w:rFonts w:ascii="Arial" w:eastAsia="Arial" w:hAnsi="Arial" w:cs="Arial"/>
+          <w:sz w:val="20"/>
+          <w:szCs w:val="20"/>
+        </w:rPr>
+        <w:t xml:space="preserve">. The </w:t>
+      </w:r>
+      <w:r>
+        <w:rPr>
+          <w:rFonts w:ascii="Arial" w:eastAsia="Arial" w:hAnsi="Arial" w:cs="Arial"/>
+          <w:sz w:val="20"/>
+          <w:szCs w:val="20"/>
+        </w:rPr>
+        <w:t>f</w:t>
+      </w:r>
+      <w:r>
+        <w:rPr>
+          <w:rFonts w:ascii="Arial" w:eastAsia="Arial" w:hAnsi="Arial" w:cs="Arial"/>
+          <w:sz w:val="20"/>
+          <w:szCs w:val="20"/>
+        </w:rPr>
+        <w:t>ront</w:t>
+      </w:r>
+      <w:r>
+        <w:rPr>
+          <w:rFonts w:ascii="Arial" w:eastAsia="Arial" w:hAnsi="Arial" w:cs="Arial"/>
+          <w:sz w:val="20"/>
+          <w:szCs w:val="20"/>
+        </w:rPr>
+        <w:t>-</w:t>
+      </w:r>
+      <w:r>
+        <w:rPr>
+          <w:rFonts w:ascii="Arial" w:eastAsia="Arial" w:hAnsi="Arial" w:cs="Arial"/>
+          <w:sz w:val="20"/>
+          <w:szCs w:val="20"/>
+        </w:rPr>
+        <w:t xml:space="preserve">end was written in angular, although a heavy weight </w:t>
+      </w:r>
+      <w:proofErr w:type="gramStart"/>
+      <w:r>
+        <w:rPr>
+          <w:rFonts w:ascii="Arial" w:eastAsia="Arial" w:hAnsi="Arial" w:cs="Arial"/>
+          <w:sz w:val="20"/>
+          <w:szCs w:val="20"/>
+        </w:rPr>
+        <w:t>solution it</w:t>
+      </w:r>
+      <w:proofErr w:type="gramEnd"/>
+      <w:r>
+        <w:rPr>
+          <w:rFonts w:ascii="Arial" w:eastAsia="Arial" w:hAnsi="Arial" w:cs="Arial"/>
+          <w:sz w:val="20"/>
+          <w:szCs w:val="20"/>
+        </w:rPr>
+        <w:t xml:space="preserve"> allowed for small components to be worked on by junior resources. Although Angular is complex, making changes to a single component is not intimidating and allows junior resources to build proficiency and confidence, peeling back the layers as they advanced. </w:t>
       </w:r>
     </w:p>
     <w:p>
@@ -1138,14 +1207,75 @@
           <w:right w:val="nil"/>
           <w:between w:val="nil"/>
         </w:pBdr>
-        <w:rPr>
-          <w:rFonts w:ascii="Arial" w:eastAsia="Arial" w:hAnsi="Arial" w:cs="Arial"/>
-          <w:i/>
+        <w:tabs>
+          <w:tab w:val="right" w:pos="9360"/>
+        </w:tabs>
+        <w:rPr>
+          <w:rFonts w:ascii="Arial" w:eastAsia="Arial" w:hAnsi="Arial" w:cs="Arial"/>
           <w:color w:val="000000"/>
           <w:sz w:val="20"/>
           <w:szCs w:val="20"/>
-        </w:rPr>
-      </w:pPr>
+          <w:highlight w:val="white"/>
+        </w:rPr>
+      </w:pPr>
+      <w:r>
+        <w:rPr>
+          <w:rFonts w:ascii="Arial" w:eastAsia="Arial" w:hAnsi="Arial" w:cs="Arial"/>
+          <w:b/>
+          <w:sz w:val="20"/>
+          <w:szCs w:val="20"/>
+        </w:rPr>
+        <w:lastRenderedPageBreak/>
+        <w:t xml:space="preserve">CONSULTANT </w:t>
+      </w:r>
+      <w:r>
+        <w:rPr>
+          <w:rFonts w:ascii="Arial" w:eastAsia="Arial" w:hAnsi="Arial" w:cs="Arial"/>
+          <w:b/>
+          <w:sz w:val="20"/>
+          <w:szCs w:val="20"/>
+          <w:highlight w:val="white"/>
+        </w:rPr>
+        <w:t>for Possum Labs</w:t>
+      </w:r>
+      <w:r>
+        <w:rPr>
+          <w:rFonts w:ascii="Arial" w:eastAsia="Arial" w:hAnsi="Arial" w:cs="Arial"/>
+          <w:b/>
+          <w:sz w:val="20"/>
+          <w:szCs w:val="20"/>
+        </w:rPr>
+        <w:t xml:space="preserve"> | ENVISION | DENVER, CO </w:t>
+      </w:r>
+      <w:r>
+        <w:rPr>
+          <w:rFonts w:ascii="Arial" w:eastAsia="Arial" w:hAnsi="Arial" w:cs="Arial"/>
+          <w:b/>
+          <w:sz w:val="20"/>
+          <w:szCs w:val="20"/>
+        </w:rPr>
+        <w:tab/>
+        <w:t>NOV 2017</w:t>
+      </w:r>
+      <w:r>
+        <w:rPr>
+          <w:rFonts w:ascii="Arial" w:eastAsia="Arial" w:hAnsi="Arial" w:cs="Arial"/>
+          <w:b/>
+          <w:sz w:val="20"/>
+          <w:szCs w:val="20"/>
+          <w:highlight w:val="white"/>
+        </w:rPr>
+        <w:t xml:space="preserve"> – </w:t>
+      </w:r>
+      <w:r>
+        <w:rPr>
+          <w:rFonts w:ascii="Arial" w:eastAsia="Arial" w:hAnsi="Arial" w:cs="Arial"/>
+          <w:b/>
+          <w:sz w:val="20"/>
+          <w:szCs w:val="20"/>
+        </w:rPr>
+        <w:t>MAY 2019</w:t>
+      </w:r>
     </w:p>
     <w:p>
       <w:pPr>
@@ -1158,7 +1288,6 @@
         </w:pBdr>
         <w:rPr>
           <w:rFonts w:ascii="Arial" w:eastAsia="Arial" w:hAnsi="Arial" w:cs="Arial"/>
-          <w:b/>
           <w:color w:val="000000"/>
           <w:sz w:val="20"/>
           <w:szCs w:val="20"/>
@@ -1174,108 +1303,47 @@
           <w:right w:val="nil"/>
           <w:between w:val="nil"/>
         </w:pBdr>
-        <w:tabs>
-          <w:tab w:val="right" w:pos="9360"/>
-        </w:tabs>
         <w:rPr>
           <w:rFonts w:ascii="Arial" w:eastAsia="Arial" w:hAnsi="Arial" w:cs="Arial"/>
           <w:color w:val="000000"/>
           <w:sz w:val="20"/>
           <w:szCs w:val="20"/>
-          <w:highlight w:val="white"/>
-        </w:rPr>
-      </w:pPr>
-      <w:r>
-        <w:rPr>
-          <w:rFonts w:ascii="Arial" w:eastAsia="Arial" w:hAnsi="Arial" w:cs="Arial"/>
-          <w:b/>
-          <w:sz w:val="20"/>
-          <w:szCs w:val="20"/>
-        </w:rPr>
-        <w:t xml:space="preserve">CONSULTANT </w:t>
-      </w:r>
-      <w:r>
-        <w:rPr>
-          <w:rFonts w:ascii="Arial" w:eastAsia="Arial" w:hAnsi="Arial" w:cs="Arial"/>
-          <w:b/>
-          <w:sz w:val="20"/>
-          <w:szCs w:val="20"/>
-          <w:highlight w:val="white"/>
-        </w:rPr>
-        <w:t>for Possum Labs</w:t>
-      </w:r>
-      <w:r>
-        <w:rPr>
-          <w:rFonts w:ascii="Arial" w:eastAsia="Arial" w:hAnsi="Arial" w:cs="Arial"/>
-          <w:b/>
-          <w:sz w:val="20"/>
-          <w:szCs w:val="20"/>
-        </w:rPr>
-        <w:t xml:space="preserve"> | ENVISION | DENVER, CO </w:t>
-      </w:r>
-      <w:r>
-        <w:rPr>
-          <w:rFonts w:ascii="Arial" w:eastAsia="Arial" w:hAnsi="Arial" w:cs="Arial"/>
-          <w:b/>
-          <w:sz w:val="20"/>
-          <w:szCs w:val="20"/>
-        </w:rPr>
-        <w:tab/>
-        <w:t>NOV 2017</w:t>
-      </w:r>
-      <w:r>
-        <w:rPr>
-          <w:rFonts w:ascii="Arial" w:eastAsia="Arial" w:hAnsi="Arial" w:cs="Arial"/>
-          <w:b/>
-          <w:sz w:val="20"/>
-          <w:szCs w:val="20"/>
-          <w:highlight w:val="white"/>
-        </w:rPr>
-        <w:t xml:space="preserve"> – </w:t>
-      </w:r>
-      <w:r>
-        <w:rPr>
-          <w:rFonts w:ascii="Arial" w:eastAsia="Arial" w:hAnsi="Arial" w:cs="Arial"/>
-          <w:b/>
-          <w:sz w:val="20"/>
-          <w:szCs w:val="20"/>
-        </w:rPr>
-        <w:t>MAY 2019</w:t>
-      </w:r>
-    </w:p>
-    <w:p>
-      <w:pPr>
-        <w:pBdr>
-          <w:top w:val="nil"/>
-          <w:left w:val="nil"/>
-          <w:bottom w:val="nil"/>
-          <w:right w:val="nil"/>
-          <w:between w:val="nil"/>
-        </w:pBdr>
+        </w:rPr>
+      </w:pPr>
+      <w:r>
         <w:rPr>
           <w:rFonts w:ascii="Arial" w:eastAsia="Arial" w:hAnsi="Arial" w:cs="Arial"/>
           <w:color w:val="000000"/>
           <w:sz w:val="20"/>
           <w:szCs w:val="20"/>
         </w:rPr>
-      </w:pPr>
-    </w:p>
-    <w:p>
-      <w:pPr>
-        <w:pBdr>
-          <w:top w:val="nil"/>
-          <w:left w:val="nil"/>
-          <w:bottom w:val="nil"/>
-          <w:right w:val="nil"/>
-          <w:between w:val="nil"/>
-        </w:pBdr>
+        <w:t xml:space="preserve">Commissioned to build a test framework to simplify and illuminate automated testing for customer representatives and customers. </w:t>
+      </w:r>
+      <w:r>
+        <w:rPr>
+          <w:rFonts w:ascii="Arial" w:eastAsia="Arial" w:hAnsi="Arial" w:cs="Arial"/>
+          <w:sz w:val="20"/>
+          <w:szCs w:val="20"/>
+        </w:rPr>
+        <w:t xml:space="preserve">I enjoyed the challenge of analyzing the issues and identifying what could be done better. Our solution </w:t>
+      </w:r>
+      <w:r>
         <w:rPr>
           <w:rFonts w:ascii="Arial" w:eastAsia="Arial" w:hAnsi="Arial" w:cs="Arial"/>
           <w:color w:val="000000"/>
           <w:sz w:val="20"/>
           <w:szCs w:val="20"/>
         </w:rPr>
-      </w:pPr>
+        <w:t>levera</w:t>
+      </w:r>
+      <w:r>
+        <w:rPr>
+          <w:rFonts w:ascii="Arial" w:eastAsia="Arial" w:hAnsi="Arial" w:cs="Arial"/>
+          <w:sz w:val="20"/>
+          <w:szCs w:val="20"/>
+        </w:rPr>
+        <w:t>ged</w:t>
+      </w:r>
       <w:r>
         <w:rPr>
           <w:rFonts w:ascii="Arial" w:eastAsia="Arial" w:hAnsi="Arial" w:cs="Arial"/>
@@ -1283,15 +1351,15 @@
           <w:sz w:val="20"/>
           <w:szCs w:val="20"/>
         </w:rPr>
-        <w:t xml:space="preserve">Commissioned to build a test framework to simplify and illuminate automated testing for customer representatives and customers. </w:t>
-      </w:r>
-      <w:r>
-        <w:rPr>
-          <w:rFonts w:ascii="Arial" w:eastAsia="Arial" w:hAnsi="Arial" w:cs="Arial"/>
-          <w:sz w:val="20"/>
-          <w:szCs w:val="20"/>
-        </w:rPr>
-        <w:t xml:space="preserve">I enjoyed the challenge of analyzing the issues and identifying what could be done better. Our solution </w:t>
+        <w:t xml:space="preserve"> natural language </w:t>
+      </w:r>
+      <w:r>
+        <w:rPr>
+          <w:rFonts w:ascii="Arial" w:eastAsia="Arial" w:hAnsi="Arial" w:cs="Arial"/>
+          <w:sz w:val="20"/>
+          <w:szCs w:val="20"/>
+        </w:rPr>
+        <w:t xml:space="preserve">for </w:t>
       </w:r>
       <w:r>
         <w:rPr>
@@ -1300,15 +1368,15 @@
           <w:sz w:val="20"/>
           <w:szCs w:val="20"/>
         </w:rPr>
-        <w:t>levera</w:t>
-      </w:r>
-      <w:r>
-        <w:rPr>
-          <w:rFonts w:ascii="Arial" w:eastAsia="Arial" w:hAnsi="Arial" w:cs="Arial"/>
-          <w:sz w:val="20"/>
-          <w:szCs w:val="20"/>
-        </w:rPr>
-        <w:t>ged</w:t>
+        <w:t>test definition,</w:t>
+      </w:r>
+      <w:r>
+        <w:rPr>
+          <w:rFonts w:ascii="Arial" w:eastAsia="Arial" w:hAnsi="Arial" w:cs="Arial"/>
+          <w:sz w:val="20"/>
+          <w:szCs w:val="20"/>
+        </w:rPr>
+        <w:t xml:space="preserve"> making</w:t>
       </w:r>
       <w:r>
         <w:rPr>
@@ -1317,15 +1385,15 @@
           <w:sz w:val="20"/>
           <w:szCs w:val="20"/>
         </w:rPr>
-        <w:t xml:space="preserve"> natural language </w:t>
-      </w:r>
-      <w:r>
-        <w:rPr>
-          <w:rFonts w:ascii="Arial" w:eastAsia="Arial" w:hAnsi="Arial" w:cs="Arial"/>
-          <w:sz w:val="20"/>
-          <w:szCs w:val="20"/>
-        </w:rPr>
-        <w:t xml:space="preserve">for </w:t>
+        <w:t xml:space="preserve"> it so</w:t>
+      </w:r>
+      <w:r>
+        <w:rPr>
+          <w:rFonts w:ascii="Arial" w:eastAsia="Arial" w:hAnsi="Arial" w:cs="Arial"/>
+          <w:sz w:val="20"/>
+          <w:szCs w:val="20"/>
+        </w:rPr>
+        <w:t xml:space="preserve"> </w:t>
       </w:r>
       <w:r>
         <w:rPr>
@@ -1334,15 +1402,15 @@
           <w:sz w:val="20"/>
           <w:szCs w:val="20"/>
         </w:rPr>
-        <w:t>test definition,</w:t>
-      </w:r>
-      <w:r>
-        <w:rPr>
-          <w:rFonts w:ascii="Arial" w:eastAsia="Arial" w:hAnsi="Arial" w:cs="Arial"/>
-          <w:sz w:val="20"/>
-          <w:szCs w:val="20"/>
-        </w:rPr>
-        <w:t xml:space="preserve"> making</w:t>
+        <w:t xml:space="preserve">the reading, maintenance, and creation of automated tests </w:t>
+      </w:r>
+      <w:r>
+        <w:rPr>
+          <w:rFonts w:ascii="Arial" w:eastAsia="Arial" w:hAnsi="Arial" w:cs="Arial"/>
+          <w:sz w:val="20"/>
+          <w:szCs w:val="20"/>
+        </w:rPr>
+        <w:t>became</w:t>
       </w:r>
       <w:r>
         <w:rPr>
@@ -1351,15 +1419,15 @@
           <w:sz w:val="20"/>
           <w:szCs w:val="20"/>
         </w:rPr>
-        <w:t xml:space="preserve"> it so</w:t>
-      </w:r>
-      <w:r>
-        <w:rPr>
-          <w:rFonts w:ascii="Arial" w:eastAsia="Arial" w:hAnsi="Arial" w:cs="Arial"/>
-          <w:sz w:val="20"/>
-          <w:szCs w:val="20"/>
-        </w:rPr>
-        <w:t xml:space="preserve"> </w:t>
+        <w:t xml:space="preserve"> accessible to subject matter experts </w:t>
+      </w:r>
+      <w:r>
+        <w:rPr>
+          <w:rFonts w:ascii="Arial" w:eastAsia="Arial" w:hAnsi="Arial" w:cs="Arial"/>
+          <w:sz w:val="20"/>
+          <w:szCs w:val="20"/>
+        </w:rPr>
+        <w:t>who</w:t>
       </w:r>
       <w:r>
         <w:rPr>
@@ -1368,40 +1436,6 @@
           <w:sz w:val="20"/>
           <w:szCs w:val="20"/>
         </w:rPr>
-        <w:t xml:space="preserve">the reading, maintenance, and creation of automated tests </w:t>
-      </w:r>
-      <w:r>
-        <w:rPr>
-          <w:rFonts w:ascii="Arial" w:eastAsia="Arial" w:hAnsi="Arial" w:cs="Arial"/>
-          <w:sz w:val="20"/>
-          <w:szCs w:val="20"/>
-        </w:rPr>
-        <w:t>became</w:t>
-      </w:r>
-      <w:r>
-        <w:rPr>
-          <w:rFonts w:ascii="Arial" w:eastAsia="Arial" w:hAnsi="Arial" w:cs="Arial"/>
-          <w:color w:val="000000"/>
-          <w:sz w:val="20"/>
-          <w:szCs w:val="20"/>
-        </w:rPr>
-        <w:t xml:space="preserve"> accessible to subject matter experts </w:t>
-      </w:r>
-      <w:r>
-        <w:rPr>
-          <w:rFonts w:ascii="Arial" w:eastAsia="Arial" w:hAnsi="Arial" w:cs="Arial"/>
-          <w:sz w:val="20"/>
-          <w:szCs w:val="20"/>
-        </w:rPr>
-        <w:t>who</w:t>
-      </w:r>
-      <w:r>
-        <w:rPr>
-          <w:rFonts w:ascii="Arial" w:eastAsia="Arial" w:hAnsi="Arial" w:cs="Arial"/>
-          <w:color w:val="000000"/>
-          <w:sz w:val="20"/>
-          <w:szCs w:val="20"/>
-        </w:rPr>
         <w:t xml:space="preserve"> lack a programming background. Con</w:t>
       </w:r>
       <w:r>
@@ -1410,7 +1444,25 @@
           <w:sz w:val="20"/>
           <w:szCs w:val="20"/>
         </w:rPr>
-        <w:t>tinued to provide technical support and mentor QA members post-contract.</w:t>
+        <w:t xml:space="preserve">tinued to provide technical support and mentor QA </w:t>
+      </w:r>
+      <w:proofErr w:type="gramStart"/>
+      <w:r>
+        <w:rPr>
+          <w:rFonts w:ascii="Arial" w:eastAsia="Arial" w:hAnsi="Arial" w:cs="Arial"/>
+          <w:sz w:val="20"/>
+          <w:szCs w:val="20"/>
+        </w:rPr>
+        <w:t>members</w:t>
+      </w:r>
+      <w:proofErr w:type="gramEnd"/>
+      <w:r>
+        <w:rPr>
+          <w:rFonts w:ascii="Arial" w:eastAsia="Arial" w:hAnsi="Arial" w:cs="Arial"/>
+          <w:sz w:val="20"/>
+          <w:szCs w:val="20"/>
+        </w:rPr>
+        <w:t xml:space="preserve"> post-contract.</w:t>
       </w:r>
     </w:p>
     <w:p>
@@ -1645,8 +1697,19 @@
           <w:sz w:val="20"/>
           <w:szCs w:val="20"/>
         </w:rPr>
-        <w:t xml:space="preserve"> that were used by a mix of on and offshore tester</w:t>
-      </w:r>
+        <w:t xml:space="preserve"> that were used by a mix of on and offshore </w:t>
+      </w:r>
+      <w:proofErr w:type="gramStart"/>
+      <w:r>
+        <w:rPr>
+          <w:rFonts w:ascii="Arial" w:eastAsia="Arial" w:hAnsi="Arial" w:cs="Arial"/>
+          <w:color w:val="000000"/>
+          <w:sz w:val="20"/>
+          <w:szCs w:val="20"/>
+        </w:rPr>
+        <w:t>tester</w:t>
+      </w:r>
+      <w:proofErr w:type="gramEnd"/>
       <w:r>
         <w:rPr>
           <w:rFonts w:ascii="Arial" w:eastAsia="Arial" w:hAnsi="Arial" w:cs="Arial"/>
@@ -2746,7 +2809,27 @@
           <w:szCs w:val="20"/>
           <w:highlight w:val="white"/>
         </w:rPr>
-        <w:t>• Created, led and mentored a cross-functional team to increase production capacity.</w:t>
+        <w:t xml:space="preserve">• Created, </w:t>
+      </w:r>
+      <w:proofErr w:type="gramStart"/>
+      <w:r>
+        <w:rPr>
+          <w:rFonts w:ascii="Arial" w:eastAsia="Arial" w:hAnsi="Arial" w:cs="Arial"/>
+          <w:sz w:val="20"/>
+          <w:szCs w:val="20"/>
+          <w:highlight w:val="white"/>
+        </w:rPr>
+        <w:t>led</w:t>
+      </w:r>
+      <w:proofErr w:type="gramEnd"/>
+      <w:r>
+        <w:rPr>
+          <w:rFonts w:ascii="Arial" w:eastAsia="Arial" w:hAnsi="Arial" w:cs="Arial"/>
+          <w:sz w:val="20"/>
+          <w:szCs w:val="20"/>
+          <w:highlight w:val="white"/>
+        </w:rPr>
+        <w:t xml:space="preserve"> and mentored a cross-functional team to increase production capacity.</w:t>
       </w:r>
     </w:p>
     <w:p>
@@ -3049,7 +3132,29 @@
           <w:szCs w:val="20"/>
           <w:highlight w:val="white"/>
         </w:rPr>
-        <w:t>Designed and implemented a business rules engine that could be maintained by the end-user in real-time through a web interface. Users could define rules in a SQL-based Domain Specific Language. Refactored a number of high-usage queries to improve performance and reduce complexity. The project was implemented using Scrum and C# (WCF, WPF, LINQ), ASP.NET (Telerik), and SQL server.</w:t>
+        <w:t xml:space="preserve">Designed and implemented a business rules engine that could be maintained by the end-user in real-time through a web interface. Users could define rules in a SQL-based Domain Specific Language. Refactored </w:t>
+      </w:r>
+      <w:proofErr w:type="gramStart"/>
+      <w:r>
+        <w:rPr>
+          <w:rFonts w:ascii="Arial" w:eastAsia="Arial" w:hAnsi="Arial" w:cs="Arial"/>
+          <w:b w:val="0"/>
+          <w:sz w:val="20"/>
+          <w:szCs w:val="20"/>
+          <w:highlight w:val="white"/>
+        </w:rPr>
+        <w:t>a number of</w:t>
+      </w:r>
+      <w:proofErr w:type="gramEnd"/>
+      <w:r>
+        <w:rPr>
+          <w:rFonts w:ascii="Arial" w:eastAsia="Arial" w:hAnsi="Arial" w:cs="Arial"/>
+          <w:b w:val="0"/>
+          <w:sz w:val="20"/>
+          <w:szCs w:val="20"/>
+          <w:highlight w:val="white"/>
+        </w:rPr>
+        <w:t xml:space="preserve"> high-usage queries to improve performance and reduce complexity. The project was implemented using Scrum and C# (WCF, WPF, LINQ), ASP.NET (Telerik), and SQL server.</w:t>
       </w:r>
     </w:p>
     <w:p>
@@ -3126,7 +3231,51 @@
           <w:szCs w:val="20"/>
           <w:highlight w:val="white"/>
         </w:rPr>
-        <w:t>Facilitated the selection of a 3rd party development company to assist the existing development team. The selection was based upon the results of code and design review, as well as estimates of the quantity of work delivered. Designed and implemented back-end systems for a rich UI website written in Flex. The back-end was written in C# with SQL server. My focus was on searching algorithms, API integration (OpenID &amp; Amazon), the notification subsystem, and cross-data source aggregation and normalization.</w:t>
+        <w:t xml:space="preserve">Facilitated the selection of a 3rd party development company to assist the existing development team. The selection was based upon the results of </w:t>
+      </w:r>
+      <w:proofErr w:type="gramStart"/>
+      <w:r>
+        <w:rPr>
+          <w:rFonts w:ascii="Arial" w:eastAsia="Arial" w:hAnsi="Arial" w:cs="Arial"/>
+          <w:b w:val="0"/>
+          <w:sz w:val="20"/>
+          <w:szCs w:val="20"/>
+          <w:highlight w:val="white"/>
+        </w:rPr>
+        <w:t>code</w:t>
+      </w:r>
+      <w:proofErr w:type="gramEnd"/>
+      <w:r>
+        <w:rPr>
+          <w:rFonts w:ascii="Arial" w:eastAsia="Arial" w:hAnsi="Arial" w:cs="Arial"/>
+          <w:b w:val="0"/>
+          <w:sz w:val="20"/>
+          <w:szCs w:val="20"/>
+          <w:highlight w:val="white"/>
+        </w:rPr>
+        <w:t xml:space="preserve"> and design review, as well as estimates of the quantity of work delivered. Designed and implemented back-end systems for a rich UI website written in Flex. The </w:t>
+      </w:r>
+      <w:proofErr w:type="gramStart"/>
+      <w:r>
+        <w:rPr>
+          <w:rFonts w:ascii="Arial" w:eastAsia="Arial" w:hAnsi="Arial" w:cs="Arial"/>
+          <w:b w:val="0"/>
+          <w:sz w:val="20"/>
+          <w:szCs w:val="20"/>
+          <w:highlight w:val="white"/>
+        </w:rPr>
+        <w:t>back-end</w:t>
+      </w:r>
+      <w:proofErr w:type="gramEnd"/>
+      <w:r>
+        <w:rPr>
+          <w:rFonts w:ascii="Arial" w:eastAsia="Arial" w:hAnsi="Arial" w:cs="Arial"/>
+          <w:b w:val="0"/>
+          <w:sz w:val="20"/>
+          <w:szCs w:val="20"/>
+          <w:highlight w:val="white"/>
+        </w:rPr>
+        <w:t xml:space="preserve"> was written in C# with SQL server. My focus was on searching algorithms, API integration (OpenID &amp; Amazon), the notification subsystem, and cross-data source aggregation and normalization.</w:t>
       </w:r>
     </w:p>
     <w:p>
@@ -3222,7 +3371,29 @@
           <w:szCs w:val="20"/>
           <w:highlight w:val="white"/>
         </w:rPr>
-        <w:t>from multiple sources in ASP.NET and with a SQL server. We worked through the initial release and the first service release. The project had 10 developers. We overcame challenges including staff turnover, performance, and limitations based upon initial design decisions by troubleshooting and focusing on best practices.</w:t>
+        <w:t xml:space="preserve">from multiple sources in ASP.NET and with </w:t>
+      </w:r>
+      <w:proofErr w:type="gramStart"/>
+      <w:r>
+        <w:rPr>
+          <w:rFonts w:ascii="Arial" w:eastAsia="Arial" w:hAnsi="Arial" w:cs="Arial"/>
+          <w:b w:val="0"/>
+          <w:sz w:val="20"/>
+          <w:szCs w:val="20"/>
+          <w:highlight w:val="white"/>
+        </w:rPr>
+        <w:t>a SQL</w:t>
+      </w:r>
+      <w:proofErr w:type="gramEnd"/>
+      <w:r>
+        <w:rPr>
+          <w:rFonts w:ascii="Arial" w:eastAsia="Arial" w:hAnsi="Arial" w:cs="Arial"/>
+          <w:b w:val="0"/>
+          <w:sz w:val="20"/>
+          <w:szCs w:val="20"/>
+          <w:highlight w:val="white"/>
+        </w:rPr>
+        <w:t xml:space="preserve"> server. We worked through the initial release and the first service release. The project had 10 developers. We overcame challenges including staff turnover, performance, and limitations based upon initial design decisions by troubleshooting and focusing on best practices.</w:t>
       </w:r>
     </w:p>
     <w:p>
@@ -3363,7 +3534,27 @@
           <w:szCs w:val="20"/>
           <w:highlight w:val="white"/>
         </w:rPr>
-        <w:t>Participated in design and implementation service for medical devices. During this time I designed and implemented a device communication module utilizing TCP/IP. Implemented in C#.</w:t>
+        <w:t xml:space="preserve">Participated in design and implementation service for medical devices. During this </w:t>
+      </w:r>
+      <w:proofErr w:type="gramStart"/>
+      <w:r>
+        <w:rPr>
+          <w:rFonts w:ascii="Arial" w:eastAsia="Arial" w:hAnsi="Arial" w:cs="Arial"/>
+          <w:sz w:val="20"/>
+          <w:szCs w:val="20"/>
+          <w:highlight w:val="white"/>
+        </w:rPr>
+        <w:t>time</w:t>
+      </w:r>
+      <w:proofErr w:type="gramEnd"/>
+      <w:r>
+        <w:rPr>
+          <w:rFonts w:ascii="Arial" w:eastAsia="Arial" w:hAnsi="Arial" w:cs="Arial"/>
+          <w:sz w:val="20"/>
+          <w:szCs w:val="20"/>
+          <w:highlight w:val="white"/>
+        </w:rPr>
+        <w:t xml:space="preserve"> I designed and implemented a device communication module utilizing TCP/IP. Implemented in C#.</w:t>
       </w:r>
     </w:p>
     <w:p>
@@ -3487,7 +3678,27 @@
                 <w:sz w:val="20"/>
                 <w:szCs w:val="20"/>
               </w:rPr>
-              <w:t xml:space="preserve"> (10+  years) </w:t>
+              <w:t xml:space="preserve"> (10</w:t>
+            </w:r>
+            <w:proofErr w:type="gramStart"/>
+            <w:r>
+              <w:rPr>
+                <w:rFonts w:ascii="Arial" w:eastAsia="Arial" w:hAnsi="Arial" w:cs="Arial"/>
+                <w:color w:val="000000"/>
+                <w:sz w:val="20"/>
+                <w:szCs w:val="20"/>
+              </w:rPr>
+              <w:t>+  years</w:t>
+            </w:r>
+            <w:proofErr w:type="gramEnd"/>
+            <w:r>
+              <w:rPr>
+                <w:rFonts w:ascii="Arial" w:eastAsia="Arial" w:hAnsi="Arial" w:cs="Arial"/>
+                <w:color w:val="000000"/>
+                <w:sz w:val="20"/>
+                <w:szCs w:val="20"/>
+              </w:rPr>
+              <w:t xml:space="preserve">) </w:t>
             </w:r>
           </w:p>
           <w:p>
@@ -3514,7 +3725,27 @@
                 <w:sz w:val="20"/>
                 <w:szCs w:val="20"/>
               </w:rPr>
-              <w:t xml:space="preserve">C# (10+  years) </w:t>
+              <w:t>C# (10</w:t>
+            </w:r>
+            <w:proofErr w:type="gramStart"/>
+            <w:r>
+              <w:rPr>
+                <w:rFonts w:ascii="Arial" w:eastAsia="Arial" w:hAnsi="Arial" w:cs="Arial"/>
+                <w:color w:val="000000"/>
+                <w:sz w:val="20"/>
+                <w:szCs w:val="20"/>
+              </w:rPr>
+              <w:t>+  years</w:t>
+            </w:r>
+            <w:proofErr w:type="gramEnd"/>
+            <w:r>
+              <w:rPr>
+                <w:rFonts w:ascii="Arial" w:eastAsia="Arial" w:hAnsi="Arial" w:cs="Arial"/>
+                <w:color w:val="000000"/>
+                <w:sz w:val="20"/>
+                <w:szCs w:val="20"/>
+              </w:rPr>
+              <w:t xml:space="preserve">) </w:t>
             </w:r>
           </w:p>
           <w:p>
@@ -6696,9 +6927,9 @@
       </w:pPr>
     </w:p>
     <w:sectPr>
-      <w:headerReference w:type="default" r:id="rId8"/>
-      <w:headerReference w:type="first" r:id="rId9"/>
-      <w:footerReference w:type="first" r:id="rId10"/>
+      <w:headerReference w:type="default" r:id="rId7"/>
+      <w:headerReference w:type="first" r:id="rId8"/>
+      <w:footerReference w:type="first" r:id="rId9"/>
       <w:pgSz w:w="12240" w:h="15840"/>
       <w:pgMar w:top="1440" w:right="1440" w:bottom="720" w:left="1440" w:header="630" w:footer="720" w:gutter="0"/>
       <w:pgNumType w:start="1"/>
@@ -6710,7 +6941,7 @@
 </file>
 
 <file path=word/endnotes.xml><?xml version="1.0" encoding="utf-8"?>
-<w:endnotes xmlns:wpc="http://schemas.microsoft.com/office/word/2010/wordprocessingCanvas" xmlns:cx="http://schemas.microsoft.com/office/drawing/2014/chartex" xmlns:cx1="http://schemas.microsoft.com/office/drawing/2015/9/8/chartex" xmlns:cx2="http://schemas.microsoft.com/office/drawing/2015/10/21/chartex" xmlns:cx3="http://schemas.microsoft.com/office/drawing/2016/5/9/chartex" xmlns:cx4="http://schemas.microsoft.com/office/drawing/2016/5/10/chartex" xmlns:cx5="http://schemas.microsoft.com/office/drawing/2016/5/11/chartex" xmlns:cx6="http://schemas.microsoft.com/office/drawing/2016/5/12/chartex" xmlns:cx7="http://schemas.microsoft.com/office/drawing/2016/5/13/chartex" xmlns:cx8="http://schemas.microsoft.com/office/drawing/2016/5/14/chartex" xmlns:mc="http://schemas.openxmlformats.org/markup-compatibility/2006" xmlns:aink="http://schemas.microsoft.com/office/drawing/2016/ink" xmlns:am3d="http://schemas.microsoft.com/office/drawing/2017/model3d" xmlns:o="urn:schemas-microsoft-com:office:office" xmlns:r="http://schemas.openxmlformats.org/officeDocument/2006/relationships" xmlns:m="http://schemas.openxmlformats.org/officeDocument/2006/math" xmlns:v="urn:schemas-microsoft-com:vml" xmlns:wp14="http://schemas.microsoft.com/office/word/2010/wordprocessingDrawing" xmlns:wp="http://schemas.openxmlformats.org/drawingml/2006/wordprocessingDrawing" xmlns:w10="urn:schemas-microsoft-com:office:word" xmlns:w="http://schemas.openxmlformats.org/wordprocessingml/2006/main" xmlns:w14="http://schemas.microsoft.com/office/word/2010/wordml" xmlns:w15="http://schemas.microsoft.com/office/word/2012/wordml" xmlns:w16cex="http://schemas.microsoft.com/office/word/2018/wordml/cex" xmlns:w16cid="http://schemas.microsoft.com/office/word/2016/wordml/cid" xmlns:w16="http://schemas.microsoft.com/office/word/2018/wordml" xmlns:w16sdtdh="http://schemas.microsoft.com/office/word/2020/wordml/sdtdatahash" xmlns:w16se="http://schemas.microsoft.com/office/word/2015/wordml/symex" xmlns:wpg="http://schemas.microsoft.com/office/word/2010/wordprocessingGroup" xmlns:wpi="http://schemas.microsoft.com/office/word/2010/wordprocessingInk" xmlns:wne="http://schemas.microsoft.com/office/word/2006/wordml" xmlns:wps="http://schemas.microsoft.com/office/word/2010/wordprocessingShape" mc:Ignorable="w14 w15 w16se w16cid w16 w16cex w16sdtdh wp14">
+<w:endnotes xmlns:wpc="http://schemas.microsoft.com/office/word/2010/wordprocessingCanvas" xmlns:cx="http://schemas.microsoft.com/office/drawing/2014/chartex" xmlns:cx1="http://schemas.microsoft.com/office/drawing/2015/9/8/chartex" xmlns:cx2="http://schemas.microsoft.com/office/drawing/2015/10/21/chartex" xmlns:cx3="http://schemas.microsoft.com/office/drawing/2016/5/9/chartex" xmlns:cx4="http://schemas.microsoft.com/office/drawing/2016/5/10/chartex" xmlns:cx5="http://schemas.microsoft.com/office/drawing/2016/5/11/chartex" xmlns:cx6="http://schemas.microsoft.com/office/drawing/2016/5/12/chartex" xmlns:cx7="http://schemas.microsoft.com/office/drawing/2016/5/13/chartex" xmlns:cx8="http://schemas.microsoft.com/office/drawing/2016/5/14/chartex" xmlns:mc="http://schemas.openxmlformats.org/markup-compatibility/2006" xmlns:aink="http://schemas.microsoft.com/office/drawing/2016/ink" xmlns:am3d="http://schemas.microsoft.com/office/drawing/2017/model3d" xmlns:o="urn:schemas-microsoft-com:office:office" xmlns:oel="http://schemas.microsoft.com/office/2019/extlst" xmlns:r="http://schemas.openxmlformats.org/officeDocument/2006/relationships" xmlns:m="http://schemas.openxmlformats.org/officeDocument/2006/math" xmlns:v="urn:schemas-microsoft-com:vml" xmlns:wp14="http://schemas.microsoft.com/office/word/2010/wordprocessingDrawing" xmlns:wp="http://schemas.openxmlformats.org/drawingml/2006/wordprocessingDrawing" xmlns:w10="urn:schemas-microsoft-com:office:word" xmlns:w="http://schemas.openxmlformats.org/wordprocessingml/2006/main" xmlns:w14="http://schemas.microsoft.com/office/word/2010/wordml" xmlns:w15="http://schemas.microsoft.com/office/word/2012/wordml" xmlns:w16cex="http://schemas.microsoft.com/office/word/2018/wordml/cex" xmlns:w16cid="http://schemas.microsoft.com/office/word/2016/wordml/cid" xmlns:w16="http://schemas.microsoft.com/office/word/2018/wordml" xmlns:w16du="http://schemas.microsoft.com/office/word/2023/wordml/word16du" xmlns:w16sdtdh="http://schemas.microsoft.com/office/word/2020/wordml/sdtdatahash" xmlns:w16se="http://schemas.microsoft.com/office/word/2015/wordml/symex" xmlns:wpg="http://schemas.microsoft.com/office/word/2010/wordprocessingGroup" xmlns:wpi="http://schemas.microsoft.com/office/word/2010/wordprocessingInk" xmlns:wne="http://schemas.microsoft.com/office/word/2006/wordml" xmlns:wps="http://schemas.microsoft.com/office/word/2010/wordprocessingShape" mc:Ignorable="w14 w15 w16se w16cid w16 w16cex w16sdtdh wp14">
   <w:endnote w:type="separator" w:id="-1">
     <w:p>
       <w:r>
@@ -6729,13 +6960,13 @@
 </file>
 
 <file path=word/footer1.xml><?xml version="1.0" encoding="utf-8"?>
-<w:ftr xmlns:wpc="http://schemas.microsoft.com/office/word/2010/wordprocessingCanvas" xmlns:cx="http://schemas.microsoft.com/office/drawing/2014/chartex" xmlns:cx1="http://schemas.microsoft.com/office/drawing/2015/9/8/chartex" xmlns:cx2="http://schemas.microsoft.com/office/drawing/2015/10/21/chartex" xmlns:cx3="http://schemas.microsoft.com/office/drawing/2016/5/9/chartex" xmlns:cx4="http://schemas.microsoft.com/office/drawing/2016/5/10/chartex" xmlns:cx5="http://schemas.microsoft.com/office/drawing/2016/5/11/chartex" xmlns:cx6="http://schemas.microsoft.com/office/drawing/2016/5/12/chartex" xmlns:cx7="http://schemas.microsoft.com/office/drawing/2016/5/13/chartex" xmlns:cx8="http://schemas.microsoft.com/office/drawing/2016/5/14/chartex" xmlns:mc="http://schemas.openxmlformats.org/markup-compatibility/2006" xmlns:aink="http://schemas.microsoft.com/office/drawing/2016/ink" xmlns:am3d="http://schemas.microsoft.com/office/drawing/2017/model3d" xmlns:o="urn:schemas-microsoft-com:office:office" xmlns:r="http://schemas.openxmlformats.org/officeDocument/2006/relationships" xmlns:m="http://schemas.openxmlformats.org/officeDocument/2006/math" xmlns:v="urn:schemas-microsoft-com:vml" xmlns:wp14="http://schemas.microsoft.com/office/word/2010/wordprocessingDrawing" xmlns:wp="http://schemas.openxmlformats.org/drawingml/2006/wordprocessingDrawing" xmlns:w10="urn:schemas-microsoft-com:office:word" xmlns:w="http://schemas.openxmlformats.org/wordprocessingml/2006/main" xmlns:w14="http://schemas.microsoft.com/office/word/2010/wordml" xmlns:w15="http://schemas.microsoft.com/office/word/2012/wordml" xmlns:w16cex="http://schemas.microsoft.com/office/word/2018/wordml/cex" xmlns:w16cid="http://schemas.microsoft.com/office/word/2016/wordml/cid" xmlns:w16="http://schemas.microsoft.com/office/word/2018/wordml" xmlns:w16sdtdh="http://schemas.microsoft.com/office/word/2020/wordml/sdtdatahash" xmlns:w16se="http://schemas.microsoft.com/office/word/2015/wordml/symex" xmlns:wpg="http://schemas.microsoft.com/office/word/2010/wordprocessingGroup" xmlns:wpi="http://schemas.microsoft.com/office/word/2010/wordprocessingInk" xmlns:wne="http://schemas.microsoft.com/office/word/2006/wordml" xmlns:wps="http://schemas.microsoft.com/office/word/2010/wordprocessingShape" mc:Ignorable="w14 w15 w16se w16cid w16 w16cex w16sdtdh wp14">
+<w:ftr xmlns:wpc="http://schemas.microsoft.com/office/word/2010/wordprocessingCanvas" xmlns:cx="http://schemas.microsoft.com/office/drawing/2014/chartex" xmlns:cx1="http://schemas.microsoft.com/office/drawing/2015/9/8/chartex" xmlns:cx2="http://schemas.microsoft.com/office/drawing/2015/10/21/chartex" xmlns:cx3="http://schemas.microsoft.com/office/drawing/2016/5/9/chartex" xmlns:cx4="http://schemas.microsoft.com/office/drawing/2016/5/10/chartex" xmlns:cx5="http://schemas.microsoft.com/office/drawing/2016/5/11/chartex" xmlns:cx6="http://schemas.microsoft.com/office/drawing/2016/5/12/chartex" xmlns:cx7="http://schemas.microsoft.com/office/drawing/2016/5/13/chartex" xmlns:cx8="http://schemas.microsoft.com/office/drawing/2016/5/14/chartex" xmlns:mc="http://schemas.openxmlformats.org/markup-compatibility/2006" xmlns:aink="http://schemas.microsoft.com/office/drawing/2016/ink" xmlns:am3d="http://schemas.microsoft.com/office/drawing/2017/model3d" xmlns:o="urn:schemas-microsoft-com:office:office" xmlns:oel="http://schemas.microsoft.com/office/2019/extlst" xmlns:r="http://schemas.openxmlformats.org/officeDocument/2006/relationships" xmlns:m="http://schemas.openxmlformats.org/officeDocument/2006/math" xmlns:v="urn:schemas-microsoft-com:vml" xmlns:wp14="http://schemas.microsoft.com/office/word/2010/wordprocessingDrawing" xmlns:wp="http://schemas.openxmlformats.org/drawingml/2006/wordprocessingDrawing" xmlns:w10="urn:schemas-microsoft-com:office:word" xmlns:w="http://schemas.openxmlformats.org/wordprocessingml/2006/main" xmlns:w14="http://schemas.microsoft.com/office/word/2010/wordml" xmlns:w15="http://schemas.microsoft.com/office/word/2012/wordml" xmlns:w16cex="http://schemas.microsoft.com/office/word/2018/wordml/cex" xmlns:w16cid="http://schemas.microsoft.com/office/word/2016/wordml/cid" xmlns:w16="http://schemas.microsoft.com/office/word/2018/wordml" xmlns:w16du="http://schemas.microsoft.com/office/word/2023/wordml/word16du" xmlns:w16sdtdh="http://schemas.microsoft.com/office/word/2020/wordml/sdtdatahash" xmlns:w16se="http://schemas.microsoft.com/office/word/2015/wordml/symex" xmlns:wpg="http://schemas.microsoft.com/office/word/2010/wordprocessingGroup" xmlns:wpi="http://schemas.microsoft.com/office/word/2010/wordprocessingInk" xmlns:wne="http://schemas.microsoft.com/office/word/2006/wordml" xmlns:wps="http://schemas.microsoft.com/office/word/2010/wordprocessingShape" mc:Ignorable="w14 w15 w16se w16cid w16 w16cex w16sdtdh wp14">
   <w:p/>
 </w:ftr>
 </file>
 
 <file path=word/footnotes.xml><?xml version="1.0" encoding="utf-8"?>
-<w:footnotes xmlns:wpc="http://schemas.microsoft.com/office/word/2010/wordprocessingCanvas" xmlns:cx="http://schemas.microsoft.com/office/drawing/2014/chartex" xmlns:cx1="http://schemas.microsoft.com/office/drawing/2015/9/8/chartex" xmlns:cx2="http://schemas.microsoft.com/office/drawing/2015/10/21/chartex" xmlns:cx3="http://schemas.microsoft.com/office/drawing/2016/5/9/chartex" xmlns:cx4="http://schemas.microsoft.com/office/drawing/2016/5/10/chartex" xmlns:cx5="http://schemas.microsoft.com/office/drawing/2016/5/11/chartex" xmlns:cx6="http://schemas.microsoft.com/office/drawing/2016/5/12/chartex" xmlns:cx7="http://schemas.microsoft.com/office/drawing/2016/5/13/chartex" xmlns:cx8="http://schemas.microsoft.com/office/drawing/2016/5/14/chartex" xmlns:mc="http://schemas.openxmlformats.org/markup-compatibility/2006" xmlns:aink="http://schemas.microsoft.com/office/drawing/2016/ink" xmlns:am3d="http://schemas.microsoft.com/office/drawing/2017/model3d" xmlns:o="urn:schemas-microsoft-com:office:office" xmlns:r="http://schemas.openxmlformats.org/officeDocument/2006/relationships" xmlns:m="http://schemas.openxmlformats.org/officeDocument/2006/math" xmlns:v="urn:schemas-microsoft-com:vml" xmlns:wp14="http://schemas.microsoft.com/office/word/2010/wordprocessingDrawing" xmlns:wp="http://schemas.openxmlformats.org/drawingml/2006/wordprocessingDrawing" xmlns:w10="urn:schemas-microsoft-com:office:word" xmlns:w="http://schemas.openxmlformats.org/wordprocessingml/2006/main" xmlns:w14="http://schemas.microsoft.com/office/word/2010/wordml" xmlns:w15="http://schemas.microsoft.com/office/word/2012/wordml" xmlns:w16cex="http://schemas.microsoft.com/office/word/2018/wordml/cex" xmlns:w16cid="http://schemas.microsoft.com/office/word/2016/wordml/cid" xmlns:w16="http://schemas.microsoft.com/office/word/2018/wordml" xmlns:w16sdtdh="http://schemas.microsoft.com/office/word/2020/wordml/sdtdatahash" xmlns:w16se="http://schemas.microsoft.com/office/word/2015/wordml/symex" xmlns:wpg="http://schemas.microsoft.com/office/word/2010/wordprocessingGroup" xmlns:wpi="http://schemas.microsoft.com/office/word/2010/wordprocessingInk" xmlns:wne="http://schemas.microsoft.com/office/word/2006/wordml" xmlns:wps="http://schemas.microsoft.com/office/word/2010/wordprocessingShape" mc:Ignorable="w14 w15 w16se w16cid w16 w16cex w16sdtdh wp14">
+<w:footnotes xmlns:wpc="http://schemas.microsoft.com/office/word/2010/wordprocessingCanvas" xmlns:cx="http://schemas.microsoft.com/office/drawing/2014/chartex" xmlns:cx1="http://schemas.microsoft.com/office/drawing/2015/9/8/chartex" xmlns:cx2="http://schemas.microsoft.com/office/drawing/2015/10/21/chartex" xmlns:cx3="http://schemas.microsoft.com/office/drawing/2016/5/9/chartex" xmlns:cx4="http://schemas.microsoft.com/office/drawing/2016/5/10/chartex" xmlns:cx5="http://schemas.microsoft.com/office/drawing/2016/5/11/chartex" xmlns:cx6="http://schemas.microsoft.com/office/drawing/2016/5/12/chartex" xmlns:cx7="http://schemas.microsoft.com/office/drawing/2016/5/13/chartex" xmlns:cx8="http://schemas.microsoft.com/office/drawing/2016/5/14/chartex" xmlns:mc="http://schemas.openxmlformats.org/markup-compatibility/2006" xmlns:aink="http://schemas.microsoft.com/office/drawing/2016/ink" xmlns:am3d="http://schemas.microsoft.com/office/drawing/2017/model3d" xmlns:o="urn:schemas-microsoft-com:office:office" xmlns:oel="http://schemas.microsoft.com/office/2019/extlst" xmlns:r="http://schemas.openxmlformats.org/officeDocument/2006/relationships" xmlns:m="http://schemas.openxmlformats.org/officeDocument/2006/math" xmlns:v="urn:schemas-microsoft-com:vml" xmlns:wp14="http://schemas.microsoft.com/office/word/2010/wordprocessingDrawing" xmlns:wp="http://schemas.openxmlformats.org/drawingml/2006/wordprocessingDrawing" xmlns:w10="urn:schemas-microsoft-com:office:word" xmlns:w="http://schemas.openxmlformats.org/wordprocessingml/2006/main" xmlns:w14="http://schemas.microsoft.com/office/word/2010/wordml" xmlns:w15="http://schemas.microsoft.com/office/word/2012/wordml" xmlns:w16cex="http://schemas.microsoft.com/office/word/2018/wordml/cex" xmlns:w16cid="http://schemas.microsoft.com/office/word/2016/wordml/cid" xmlns:w16="http://schemas.microsoft.com/office/word/2018/wordml" xmlns:w16du="http://schemas.microsoft.com/office/word/2023/wordml/word16du" xmlns:w16sdtdh="http://schemas.microsoft.com/office/word/2020/wordml/sdtdatahash" xmlns:w16se="http://schemas.microsoft.com/office/word/2015/wordml/symex" xmlns:wpg="http://schemas.microsoft.com/office/word/2010/wordprocessingGroup" xmlns:wpi="http://schemas.microsoft.com/office/word/2010/wordprocessingInk" xmlns:wne="http://schemas.microsoft.com/office/word/2006/wordml" xmlns:wps="http://schemas.microsoft.com/office/word/2010/wordprocessingShape" mc:Ignorable="w14 w15 w16se w16cid w16 w16cex w16sdtdh wp14">
   <w:footnote w:type="separator" w:id="-1">
     <w:p>
       <w:r>
@@ -6754,7 +6985,7 @@
 </file>
 
 <file path=word/header1.xml><?xml version="1.0" encoding="utf-8"?>
-<w:hdr xmlns:wpc="http://schemas.microsoft.com/office/word/2010/wordprocessingCanvas" xmlns:cx="http://schemas.microsoft.com/office/drawing/2014/chartex" xmlns:cx1="http://schemas.microsoft.com/office/drawing/2015/9/8/chartex" xmlns:cx2="http://schemas.microsoft.com/office/drawing/2015/10/21/chartex" xmlns:cx3="http://schemas.microsoft.com/office/drawing/2016/5/9/chartex" xmlns:cx4="http://schemas.microsoft.com/office/drawing/2016/5/10/chartex" xmlns:cx5="http://schemas.microsoft.com/office/drawing/2016/5/11/chartex" xmlns:cx6="http://schemas.microsoft.com/office/drawing/2016/5/12/chartex" xmlns:cx7="http://schemas.microsoft.com/office/drawing/2016/5/13/chartex" xmlns:cx8="http://schemas.microsoft.com/office/drawing/2016/5/14/chartex" xmlns:mc="http://schemas.openxmlformats.org/markup-compatibility/2006" xmlns:aink="http://schemas.microsoft.com/office/drawing/2016/ink" xmlns:am3d="http://schemas.microsoft.com/office/drawing/2017/model3d" xmlns:o="urn:schemas-microsoft-com:office:office" xmlns:r="http://schemas.openxmlformats.org/officeDocument/2006/relationships" xmlns:m="http://schemas.openxmlformats.org/officeDocument/2006/math" xmlns:v="urn:schemas-microsoft-com:vml" xmlns:wp14="http://schemas.microsoft.com/office/word/2010/wordprocessingDrawing" xmlns:wp="http://schemas.openxmlformats.org/drawingml/2006/wordprocessingDrawing" xmlns:w10="urn:schemas-microsoft-com:office:word" xmlns:w="http://schemas.openxmlformats.org/wordprocessingml/2006/main" xmlns:w14="http://schemas.microsoft.com/office/word/2010/wordml" xmlns:w15="http://schemas.microsoft.com/office/word/2012/wordml" xmlns:w16cex="http://schemas.microsoft.com/office/word/2018/wordml/cex" xmlns:w16cid="http://schemas.microsoft.com/office/word/2016/wordml/cid" xmlns:w16="http://schemas.microsoft.com/office/word/2018/wordml" xmlns:w16sdtdh="http://schemas.microsoft.com/office/word/2020/wordml/sdtdatahash" xmlns:w16se="http://schemas.microsoft.com/office/word/2015/wordml/symex" xmlns:wpg="http://schemas.microsoft.com/office/word/2010/wordprocessingGroup" xmlns:wpi="http://schemas.microsoft.com/office/word/2010/wordprocessingInk" xmlns:wne="http://schemas.microsoft.com/office/word/2006/wordml" xmlns:wps="http://schemas.microsoft.com/office/word/2010/wordprocessingShape" mc:Ignorable="w14 w15 w16se w16cid w16 w16cex w16sdtdh wp14">
+<w:hdr xmlns:wpc="http://schemas.microsoft.com/office/word/2010/wordprocessingCanvas" xmlns:cx="http://schemas.microsoft.com/office/drawing/2014/chartex" xmlns:cx1="http://schemas.microsoft.com/office/drawing/2015/9/8/chartex" xmlns:cx2="http://schemas.microsoft.com/office/drawing/2015/10/21/chartex" xmlns:cx3="http://schemas.microsoft.com/office/drawing/2016/5/9/chartex" xmlns:cx4="http://schemas.microsoft.com/office/drawing/2016/5/10/chartex" xmlns:cx5="http://schemas.microsoft.com/office/drawing/2016/5/11/chartex" xmlns:cx6="http://schemas.microsoft.com/office/drawing/2016/5/12/chartex" xmlns:cx7="http://schemas.microsoft.com/office/drawing/2016/5/13/chartex" xmlns:cx8="http://schemas.microsoft.com/office/drawing/2016/5/14/chartex" xmlns:mc="http://schemas.openxmlformats.org/markup-compatibility/2006" xmlns:aink="http://schemas.microsoft.com/office/drawing/2016/ink" xmlns:am3d="http://schemas.microsoft.com/office/drawing/2017/model3d" xmlns:o="urn:schemas-microsoft-com:office:office" xmlns:oel="http://schemas.microsoft.com/office/2019/extlst" xmlns:r="http://schemas.openxmlformats.org/officeDocument/2006/relationships" xmlns:m="http://schemas.openxmlformats.org/officeDocument/2006/math" xmlns:v="urn:schemas-microsoft-com:vml" xmlns:wp14="http://schemas.microsoft.com/office/word/2010/wordprocessingDrawing" xmlns:wp="http://schemas.openxmlformats.org/drawingml/2006/wordprocessingDrawing" xmlns:w10="urn:schemas-microsoft-com:office:word" xmlns:w="http://schemas.openxmlformats.org/wordprocessingml/2006/main" xmlns:w14="http://schemas.microsoft.com/office/word/2010/wordml" xmlns:w15="http://schemas.microsoft.com/office/word/2012/wordml" xmlns:w16cex="http://schemas.microsoft.com/office/word/2018/wordml/cex" xmlns:w16cid="http://schemas.microsoft.com/office/word/2016/wordml/cid" xmlns:w16="http://schemas.microsoft.com/office/word/2018/wordml" xmlns:w16du="http://schemas.microsoft.com/office/word/2023/wordml/word16du" xmlns:w16sdtdh="http://schemas.microsoft.com/office/word/2020/wordml/sdtdatahash" xmlns:w16se="http://schemas.microsoft.com/office/word/2015/wordml/symex" xmlns:wpg="http://schemas.microsoft.com/office/word/2010/wordprocessingGroup" xmlns:wpi="http://schemas.microsoft.com/office/word/2010/wordprocessingInk" xmlns:wne="http://schemas.microsoft.com/office/word/2006/wordml" xmlns:wps="http://schemas.microsoft.com/office/word/2010/wordprocessingShape" mc:Ignorable="w14 w15 w16se w16cid w16 w16cex w16sdtdh wp14">
   <w:p>
     <w:pPr>
       <w:pBdr>
@@ -6882,7 +7113,7 @@
 </file>
 
 <file path=word/header2.xml><?xml version="1.0" encoding="utf-8"?>
-<w:hdr xmlns:wpc="http://schemas.microsoft.com/office/word/2010/wordprocessingCanvas" xmlns:cx="http://schemas.microsoft.com/office/drawing/2014/chartex" xmlns:cx1="http://schemas.microsoft.com/office/drawing/2015/9/8/chartex" xmlns:cx2="http://schemas.microsoft.com/office/drawing/2015/10/21/chartex" xmlns:cx3="http://schemas.microsoft.com/office/drawing/2016/5/9/chartex" xmlns:cx4="http://schemas.microsoft.com/office/drawing/2016/5/10/chartex" xmlns:cx5="http://schemas.microsoft.com/office/drawing/2016/5/11/chartex" xmlns:cx6="http://schemas.microsoft.com/office/drawing/2016/5/12/chartex" xmlns:cx7="http://schemas.microsoft.com/office/drawing/2016/5/13/chartex" xmlns:cx8="http://schemas.microsoft.com/office/drawing/2016/5/14/chartex" xmlns:mc="http://schemas.openxmlformats.org/markup-compatibility/2006" xmlns:aink="http://schemas.microsoft.com/office/drawing/2016/ink" xmlns:am3d="http://schemas.microsoft.com/office/drawing/2017/model3d" xmlns:o="urn:schemas-microsoft-com:office:office" xmlns:r="http://schemas.openxmlformats.org/officeDocument/2006/relationships" xmlns:m="http://schemas.openxmlformats.org/officeDocument/2006/math" xmlns:v="urn:schemas-microsoft-com:vml" xmlns:wp14="http://schemas.microsoft.com/office/word/2010/wordprocessingDrawing" xmlns:wp="http://schemas.openxmlformats.org/drawingml/2006/wordprocessingDrawing" xmlns:w10="urn:schemas-microsoft-com:office:word" xmlns:w="http://schemas.openxmlformats.org/wordprocessingml/2006/main" xmlns:w14="http://schemas.microsoft.com/office/word/2010/wordml" xmlns:w15="http://schemas.microsoft.com/office/word/2012/wordml" xmlns:w16cex="http://schemas.microsoft.com/office/word/2018/wordml/cex" xmlns:w16cid="http://schemas.microsoft.com/office/word/2016/wordml/cid" xmlns:w16="http://schemas.microsoft.com/office/word/2018/wordml" xmlns:w16sdtdh="http://schemas.microsoft.com/office/word/2020/wordml/sdtdatahash" xmlns:w16se="http://schemas.microsoft.com/office/word/2015/wordml/symex" xmlns:wpg="http://schemas.microsoft.com/office/word/2010/wordprocessingGroup" xmlns:wpi="http://schemas.microsoft.com/office/word/2010/wordprocessingInk" xmlns:wne="http://schemas.microsoft.com/office/word/2006/wordml" xmlns:wps="http://schemas.microsoft.com/office/word/2010/wordprocessingShape" mc:Ignorable="w14 w15 w16se w16cid w16 w16cex w16sdtdh wp14">
+<w:hdr xmlns:wpc="http://schemas.microsoft.com/office/word/2010/wordprocessingCanvas" xmlns:cx="http://schemas.microsoft.com/office/drawing/2014/chartex" xmlns:cx1="http://schemas.microsoft.com/office/drawing/2015/9/8/chartex" xmlns:cx2="http://schemas.microsoft.com/office/drawing/2015/10/21/chartex" xmlns:cx3="http://schemas.microsoft.com/office/drawing/2016/5/9/chartex" xmlns:cx4="http://schemas.microsoft.com/office/drawing/2016/5/10/chartex" xmlns:cx5="http://schemas.microsoft.com/office/drawing/2016/5/11/chartex" xmlns:cx6="http://schemas.microsoft.com/office/drawing/2016/5/12/chartex" xmlns:cx7="http://schemas.microsoft.com/office/drawing/2016/5/13/chartex" xmlns:cx8="http://schemas.microsoft.com/office/drawing/2016/5/14/chartex" xmlns:mc="http://schemas.openxmlformats.org/markup-compatibility/2006" xmlns:aink="http://schemas.microsoft.com/office/drawing/2016/ink" xmlns:am3d="http://schemas.microsoft.com/office/drawing/2017/model3d" xmlns:o="urn:schemas-microsoft-com:office:office" xmlns:oel="http://schemas.microsoft.com/office/2019/extlst" xmlns:r="http://schemas.openxmlformats.org/officeDocument/2006/relationships" xmlns:m="http://schemas.openxmlformats.org/officeDocument/2006/math" xmlns:v="urn:schemas-microsoft-com:vml" xmlns:wp14="http://schemas.microsoft.com/office/word/2010/wordprocessingDrawing" xmlns:wp="http://schemas.openxmlformats.org/drawingml/2006/wordprocessingDrawing" xmlns:w10="urn:schemas-microsoft-com:office:word" xmlns:w="http://schemas.openxmlformats.org/wordprocessingml/2006/main" xmlns:w14="http://schemas.microsoft.com/office/word/2010/wordml" xmlns:w15="http://schemas.microsoft.com/office/word/2012/wordml" xmlns:w16cex="http://schemas.microsoft.com/office/word/2018/wordml/cex" xmlns:w16cid="http://schemas.microsoft.com/office/word/2016/wordml/cid" xmlns:w16="http://schemas.microsoft.com/office/word/2018/wordml" xmlns:w16du="http://schemas.microsoft.com/office/word/2023/wordml/word16du" xmlns:w16sdtdh="http://schemas.microsoft.com/office/word/2020/wordml/sdtdatahash" xmlns:w16se="http://schemas.microsoft.com/office/word/2015/wordml/symex" xmlns:wpg="http://schemas.microsoft.com/office/word/2010/wordprocessingGroup" xmlns:wpi="http://schemas.microsoft.com/office/word/2010/wordprocessingInk" xmlns:wne="http://schemas.microsoft.com/office/word/2006/wordml" xmlns:wps="http://schemas.microsoft.com/office/word/2010/wordprocessingShape" mc:Ignorable="w14 w15 w16se w16cid w16 w16cex w16sdtdh wp14">
   <w:p>
     <w:pPr>
       <w:tabs>

</xml_diff>

<commit_message>
copy paste error removal
fixed some copy-paste issues.
</commit_message>
<xml_diff>
--- a/Resume-Bas.docx
+++ b/Resume-Bas.docx
@@ -23,24 +23,62 @@
         </w:rPr>
         <w:t>PROFESSIONAL SUMMARY: Software Designer / System Architect</w:t>
       </w:r>
-    </w:p>
-    <w:p>
-      <w:pPr>
-        <w:rPr>
-          <w:rFonts w:ascii="Arial" w:eastAsia="Arial" w:hAnsi="Arial" w:cs="Arial"/>
+      <w:r>
+        <w:rPr>
+          <w:rFonts w:ascii="Arial" w:eastAsia="Arial" w:hAnsi="Arial" w:cs="Arial"/>
+          <w:b/>
           <w:color w:val="0E101A"/>
           <w:sz w:val="20"/>
           <w:szCs w:val="20"/>
         </w:rPr>
-      </w:pPr>
-      <w:r>
-        <w:rPr>
-          <w:rFonts w:ascii="Arial" w:eastAsia="Arial" w:hAnsi="Arial" w:cs="Arial"/>
+        <w:t xml:space="preserve"> / </w:t>
+      </w:r>
+      <w:r>
+        <w:rPr>
+          <w:rFonts w:ascii="Arial" w:eastAsia="Arial" w:hAnsi="Arial" w:cs="Arial"/>
+          <w:b/>
           <w:color w:val="0E101A"/>
           <w:sz w:val="20"/>
           <w:szCs w:val="20"/>
         </w:rPr>
-        <w:t>With 20+ years as a full-stack software engineer, I have cultivated my reputation as a highly productive technical leader, keen to collaborate, mentor, navigate problems, and innovate useful solutions, particularly when it comes to bridging the needs of technology and business. By recognizing where automation is valuable and supporting businesses in understanding what cannot be automated, I help make strategic gains that improve processes for both humans and software. This ability highlights my strength in aligning technology to business goals, while fostering meaningful connections between business stakeholders, engineering leaders, and their teams, both taking and guiding decisions.</w:t>
+        <w:t>Enterprise Architect</w:t>
+      </w:r>
+    </w:p>
+    <w:p>
+      <w:pPr>
+        <w:rPr>
+          <w:rFonts w:ascii="Arial" w:eastAsia="Arial" w:hAnsi="Arial" w:cs="Arial"/>
+          <w:color w:val="0E101A"/>
+          <w:sz w:val="20"/>
+          <w:szCs w:val="20"/>
+        </w:rPr>
+      </w:pPr>
+      <w:r>
+        <w:rPr>
+          <w:rFonts w:ascii="Arial" w:eastAsia="Arial" w:hAnsi="Arial" w:cs="Arial"/>
+          <w:color w:val="0E101A"/>
+          <w:sz w:val="20"/>
+          <w:szCs w:val="20"/>
+        </w:rPr>
+        <w:t xml:space="preserve">With 20+ years as a full-stack software engineer, I have cultivated my reputation as a highly productive technical leader, keen to collaborate, mentor, navigate problems, and innovate useful solutions, particularly when it comes to bridging the needs of technology and business. By recognizing where automation is valuable and supporting businesses in understanding what cannot be automated, I help make strategic gains that improve processes for both humans and software. </w:t>
+      </w:r>
+      <w:r>
+        <w:rPr>
+          <w:rFonts w:ascii="Arial" w:eastAsia="Arial" w:hAnsi="Arial" w:cs="Arial"/>
+          <w:color w:val="0E101A"/>
+          <w:sz w:val="20"/>
+          <w:szCs w:val="20"/>
+        </w:rPr>
+        <w:t>Some of my strengths are</w:t>
+      </w:r>
+      <w:r>
+        <w:rPr>
+          <w:rFonts w:ascii="Arial" w:eastAsia="Arial" w:hAnsi="Arial" w:cs="Arial"/>
+          <w:color w:val="0E101A"/>
+          <w:sz w:val="20"/>
+          <w:szCs w:val="20"/>
+        </w:rPr>
+        <w:t xml:space="preserve"> aligning technology to business goals, while fostering meaningful connections between business stakeholders, engineering leaders, and their teams, both taking and guiding decisions.</w:t>
       </w:r>
     </w:p>
     <w:p>
@@ -250,94 +288,45 @@
           <w:rFonts w:ascii="Arial" w:eastAsia="Arial" w:hAnsi="Arial" w:cs="Arial"/>
           <w:b/>
           <w:bCs/>
-          <w:color w:val="0E101A"/>
-          <w:sz w:val="20"/>
-          <w:szCs w:val="20"/>
-        </w:rPr>
-      </w:pPr>
-      <w:r>
-        <w:rPr>
-          <w:rFonts w:ascii="Arial" w:eastAsia="Arial" w:hAnsi="Arial" w:cs="Arial"/>
-          <w:b/>
-          <w:bCs/>
-          <w:color w:val="0E101A"/>
-          <w:sz w:val="20"/>
-          <w:szCs w:val="20"/>
-        </w:rPr>
-        <w:t xml:space="preserve">This resume is written for </w:t>
-      </w:r>
-      <w:proofErr w:type="gramStart"/>
-      <w:r>
-        <w:rPr>
-          <w:rFonts w:ascii="Arial" w:eastAsia="Arial" w:hAnsi="Arial" w:cs="Arial"/>
-          <w:b/>
-          <w:bCs/>
-          <w:color w:val="0E101A"/>
-          <w:sz w:val="20"/>
-          <w:szCs w:val="20"/>
-        </w:rPr>
-        <w:t>business people</w:t>
-      </w:r>
-      <w:proofErr w:type="gramEnd"/>
-      <w:r>
-        <w:rPr>
-          <w:rFonts w:ascii="Arial" w:eastAsia="Arial" w:hAnsi="Arial" w:cs="Arial"/>
-          <w:b/>
-          <w:bCs/>
-          <w:color w:val="0E101A"/>
-          <w:sz w:val="20"/>
-          <w:szCs w:val="20"/>
-        </w:rPr>
-        <w:t>; for a technology-focused resume, please see</w:t>
-      </w:r>
-    </w:p>
-    <w:p>
-      <w:pPr>
-        <w:pBdr>
-          <w:top w:val="nil"/>
-          <w:left w:val="nil"/>
-          <w:right w:val="nil"/>
-          <w:between w:val="nil"/>
-        </w:pBdr>
-        <w:rPr>
-          <w:rFonts w:ascii="Arial" w:eastAsia="Arial" w:hAnsi="Arial" w:cs="Arial"/>
-          <w:b/>
-          <w:bCs/>
           <w:sz w:val="18"/>
           <w:szCs w:val="18"/>
         </w:rPr>
       </w:pPr>
       <w:r>
-        <w:fldChar w:fldCharType="begin"/>
-      </w:r>
-      <w:r>
-        <w:instrText>HYPERLINK "https://github.com/BasHamer/Interview-Resources/blob/master/Resume-Bas-LeadershipFocused.pdf"</w:instrText>
-      </w:r>
-      <w:r>
-        <w:fldChar w:fldCharType="separate"/>
-      </w:r>
-      <w:r>
-        <w:rPr>
-          <w:rStyle w:val="Hyperlink"/>
-          <w:rFonts w:ascii="Arial" w:eastAsia="Arial" w:hAnsi="Arial" w:cs="Arial"/>
-          <w:b/>
-          <w:bCs/>
-          <w:sz w:val="18"/>
-          <w:szCs w:val="18"/>
-        </w:rPr>
-        <w:t>https://github.com/BasHamer/Interview-Resources/blob/master/Resume-Bas-LeadershipFocused.pdf</w:t>
-      </w:r>
-      <w:r>
-        <w:rPr>
-          <w:rStyle w:val="Hyperlink"/>
-          <w:rFonts w:ascii="Arial" w:eastAsia="Arial" w:hAnsi="Arial" w:cs="Arial"/>
-          <w:b/>
-          <w:bCs/>
-          <w:sz w:val="18"/>
-          <w:szCs w:val="18"/>
-        </w:rPr>
-        <w:fldChar w:fldCharType="end"/>
-      </w:r>
+        <w:rPr>
+          <w:rFonts w:ascii="Arial" w:eastAsia="Arial" w:hAnsi="Arial" w:cs="Arial"/>
+          <w:b/>
+          <w:bCs/>
+          <w:color w:val="0E101A"/>
+          <w:sz w:val="20"/>
+          <w:szCs w:val="20"/>
+        </w:rPr>
+        <w:t>This is a technology-focused resume; for a resume written for business people</w:t>
+      </w:r>
+      <w:r>
+        <w:rPr>
+          <w:rFonts w:ascii="Arial" w:eastAsia="Arial" w:hAnsi="Arial" w:cs="Arial"/>
+          <w:b/>
+          <w:bCs/>
+          <w:color w:val="0E101A"/>
+          <w:sz w:val="20"/>
+          <w:szCs w:val="20"/>
+        </w:rPr>
+        <w:t xml:space="preserve"> </w:t>
+      </w:r>
+      <w:hyperlink r:id="rId9" w:history="1">
+        <w:r>
+          <w:rPr>
+            <w:rStyle w:val="Hyperlink"/>
+            <w:rFonts w:ascii="Arial" w:eastAsia="Arial" w:hAnsi="Arial" w:cs="Arial"/>
+            <w:b/>
+            <w:bCs/>
+            <w:sz w:val="18"/>
+            <w:szCs w:val="18"/>
+          </w:rPr>
+          <w:t>https://github.com/BasHamer/Interview-Resources/blob/master/Resume-Bas-LeadershipFocused.pdf</w:t>
+        </w:r>
+      </w:hyperlink>
       <w:r>
         <w:rPr>
           <w:rFonts w:ascii="Arial" w:eastAsia="Arial" w:hAnsi="Arial" w:cs="Arial"/>
@@ -635,7 +624,25 @@
           <w:sz w:val="20"/>
           <w:szCs w:val="20"/>
         </w:rPr>
-        <w:t>first customers into the new system within a year. Leveraging pragmatic architecture and designs took a holistic approach to supporting a 20-person offshore dev team, in-house, and contract resources to get the first customers live in 9 months -- this included mentoring, guiding, and coaching. </w:t>
+        <w:t>first customers into the new system within a year. Leveraging pragmatic architecture and design</w:t>
+      </w:r>
+      <w:r>
+        <w:rPr>
+          <w:rFonts w:ascii="Arial" w:eastAsia="Arial" w:hAnsi="Arial" w:cs="Arial"/>
+          <w:color w:val="000000"/>
+          <w:sz w:val="20"/>
+          <w:szCs w:val="20"/>
+        </w:rPr>
+        <w:t>s, I</w:t>
+      </w:r>
+      <w:r>
+        <w:rPr>
+          <w:rFonts w:ascii="Arial" w:eastAsia="Arial" w:hAnsi="Arial" w:cs="Arial"/>
+          <w:color w:val="000000"/>
+          <w:sz w:val="20"/>
+          <w:szCs w:val="20"/>
+        </w:rPr>
+        <w:t xml:space="preserve"> took a holistic approach to supporting a 20-person offshore dev team, in-house, and contract resources to get the first customers live in 9 months -- this included mentoring, guiding, and coaching. </w:t>
       </w:r>
     </w:p>
     <w:p>
@@ -682,7 +689,25 @@
           <w:sz w:val="20"/>
           <w:szCs w:val="20"/>
         </w:rPr>
-        <w:t xml:space="preserve">From there I focused on maturing the organization. The team's central objective was building a maintainable system with a keen emphasis on the traceability of data and activities. This focus reduced the overall cost of ownership for the business. Acting as a liaison between business units and technology and </w:t>
+        <w:t>From there</w:t>
+      </w:r>
+      <w:r>
+        <w:rPr>
+          <w:rFonts w:ascii="Arial" w:eastAsia="Arial" w:hAnsi="Arial" w:cs="Arial"/>
+          <w:color w:val="000000"/>
+          <w:sz w:val="20"/>
+          <w:szCs w:val="20"/>
+        </w:rPr>
+        <w:t>,</w:t>
+      </w:r>
+      <w:r>
+        <w:rPr>
+          <w:rFonts w:ascii="Arial" w:eastAsia="Arial" w:hAnsi="Arial" w:cs="Arial"/>
+          <w:color w:val="000000"/>
+          <w:sz w:val="20"/>
+          <w:szCs w:val="20"/>
+        </w:rPr>
+        <w:t xml:space="preserve"> I focused on maturing the organization. The team's central objective was building a maintainable system with a keen emphasis on the traceability of data and activities. This focus reduced the overall cost of ownership for the business. Acting as a liaison between business units and technology and </w:t>
       </w:r>
       <w:proofErr w:type="gramStart"/>
       <w:r>
@@ -4769,8 +4794,8 @@
           <w:szCs w:val="20"/>
         </w:rPr>
         <w:sectPr>
-          <w:headerReference w:type="default" r:id="rId9"/>
-          <w:headerReference w:type="first" r:id="rId10"/>
+          <w:headerReference w:type="default" r:id="rId10"/>
+          <w:headerReference w:type="first" r:id="rId11"/>
           <w:pgSz w:w="12240" w:h="15840"/>
           <w:pgMar w:top="1440" w:right="1440" w:bottom="720" w:left="1440" w:header="630" w:footer="720" w:gutter="0"/>
           <w:pgNumType w:start="1"/>
@@ -7625,7 +7650,6 @@
   <w:style w:type="character" w:default="1" w:styleId="DefaultParagraphFont">
     <w:name w:val="Default Paragraph Font"/>
     <w:uiPriority w:val="1"/>
-    <w:semiHidden/>
     <w:unhideWhenUsed/>
   </w:style>
   <w:style w:type="table" w:default="1" w:styleId="TableNormal">

</xml_diff>